<commit_message>
Loi fixed file mô tả công cụ
</commit_message>
<xml_diff>
--- a/Word/Mô tả nghiệp vụ các công cụ sử dụng trong đồ án.docx
+++ b/Word/Mô tả nghiệp vụ các công cụ sử dụng trong đồ án.docx
@@ -1,6 +1,6 @@
 
 <file path=word/document.xml><?xml version="1.0" encoding="utf-8"?>
-<w:document xmlns:wpc="http://schemas.microsoft.com/office/word/2010/wordprocessingCanvas" xmlns:cx="http://schemas.microsoft.com/office/drawing/2014/chartex" xmlns:cx1="http://schemas.microsoft.com/office/drawing/2015/9/8/chartex" xmlns:cx2="http://schemas.microsoft.com/office/drawing/2015/10/21/chartex" xmlns:cx3="http://schemas.microsoft.com/office/drawing/2016/5/9/chartex" xmlns:cx4="http://schemas.microsoft.com/office/drawing/2016/5/10/chartex" xmlns:cx5="http://schemas.microsoft.com/office/drawing/2016/5/11/chartex" xmlns:cx6="http://schemas.microsoft.com/office/drawing/2016/5/12/chartex" xmlns:cx7="http://schemas.microsoft.com/office/drawing/2016/5/13/chartex" xmlns:cx8="http://schemas.microsoft.com/office/drawing/2016/5/14/chartex" xmlns:mc="http://schemas.openxmlformats.org/markup-compatibility/2006" xmlns:aink="http://schemas.microsoft.com/office/drawing/2016/ink" xmlns:am3d="http://schemas.microsoft.com/office/drawing/2017/model3d" xmlns:o="urn:schemas-microsoft-com:office:office" xmlns:r="http://schemas.openxmlformats.org/officeDocument/2006/relationships" xmlns:m="http://schemas.openxmlformats.org/officeDocument/2006/math" xmlns:v="urn:schemas-microsoft-com:vml" xmlns:wp14="http://schemas.microsoft.com/office/word/2010/wordprocessingDrawing" xmlns:wp="http://schemas.openxmlformats.org/drawingml/2006/wordprocessingDrawing" xmlns:w10="urn:schemas-microsoft-com:office:word" xmlns:w="http://schemas.openxmlformats.org/wordprocessingml/2006/main" xmlns:w14="http://schemas.microsoft.com/office/word/2010/wordml" xmlns:w15="http://schemas.microsoft.com/office/word/2012/wordml" xmlns:w16cex="http://schemas.microsoft.com/office/word/2018/wordml/cex" xmlns:w16cid="http://schemas.microsoft.com/office/word/2016/wordml/cid" xmlns:w16="http://schemas.microsoft.com/office/word/2018/wordml" xmlns:w16sdtdh="http://schemas.microsoft.com/office/word/2020/wordml/sdtdatahash" xmlns:w16se="http://schemas.microsoft.com/office/word/2015/wordml/symex" xmlns:wpg="http://schemas.microsoft.com/office/word/2010/wordprocessingGroup" xmlns:wpi="http://schemas.microsoft.com/office/word/2010/wordprocessingInk" xmlns:wne="http://schemas.microsoft.com/office/word/2006/wordml" xmlns:wps="http://schemas.microsoft.com/office/word/2010/wordprocessingShape" mc:Ignorable="w14 w15 w16se w16cid w16 w16cex w16sdtdh wp14">
+<w:document xmlns:wpc="http://schemas.microsoft.com/office/word/2010/wordprocessingCanvas" xmlns:mc="http://schemas.openxmlformats.org/markup-compatibility/2006" xmlns:o="urn:schemas-microsoft-com:office:office" xmlns:r="http://schemas.openxmlformats.org/officeDocument/2006/relationships" xmlns:m="http://schemas.openxmlformats.org/officeDocument/2006/math" xmlns:v="urn:schemas-microsoft-com:vml" xmlns:wp14="http://schemas.microsoft.com/office/word/2010/wordprocessingDrawing" xmlns:wp="http://schemas.openxmlformats.org/drawingml/2006/wordprocessingDrawing" xmlns:w10="urn:schemas-microsoft-com:office:word" xmlns:w="http://schemas.openxmlformats.org/wordprocessingml/2006/main" xmlns:w14="http://schemas.microsoft.com/office/word/2010/wordml" xmlns:wpg="http://schemas.microsoft.com/office/word/2010/wordprocessingGroup" xmlns:wpi="http://schemas.microsoft.com/office/word/2010/wordprocessingInk" xmlns:wne="http://schemas.microsoft.com/office/word/2006/wordml" xmlns:wps="http://schemas.microsoft.com/office/word/2010/wordprocessingShape" mc:Ignorable="w14 wp14">
   <w:body>
     <w:p>
       <w:pPr>
@@ -82,7 +82,52 @@
           <w:szCs w:val="26"/>
           <w:shd w:val="clear" w:color="auto" w:fill="FFFFFF"/>
         </w:rPr>
-        <w:t>Photoshop CS6</w:t>
+        <w:t xml:space="preserve">Photoshop </w:t>
+      </w:r>
+      <w:r>
+        <w:rPr>
+          <w:rFonts w:ascii="Times New Roman" w:hAnsi="Times New Roman" w:cs="Times New Roman"/>
+          <w:b/>
+          <w:bCs/>
+          <w:iCs/>
+          <w:sz w:val="26"/>
+          <w:szCs w:val="26"/>
+          <w:shd w:val="clear" w:color="auto" w:fill="FFFFFF"/>
+        </w:rPr>
+        <w:t>CS6</w:t>
+      </w:r>
+      <w:r>
+        <w:rPr>
+          <w:rFonts w:ascii="Times New Roman" w:hAnsi="Times New Roman" w:cs="Times New Roman"/>
+          <w:b/>
+          <w:bCs/>
+          <w:iCs/>
+          <w:sz w:val="26"/>
+          <w:szCs w:val="26"/>
+          <w:shd w:val="clear" w:color="auto" w:fill="FFFFFF"/>
+          <w:lang w:val="vi-VN"/>
+        </w:rPr>
+        <w:t xml:space="preserve">, </w:t>
+      </w:r>
+      <w:r>
+        <w:rPr>
+          <w:rFonts w:ascii="Times New Roman" w:eastAsia="Times New Roman" w:hAnsi="Times New Roman" w:cs="Times New Roman"/>
+          <w:b/>
+          <w:sz w:val="26"/>
+          <w:szCs w:val="26"/>
+          <w:lang w:val="vi-VN"/>
+        </w:rPr>
+        <w:t xml:space="preserve">SQL </w:t>
+      </w:r>
+      <w:r>
+        <w:rPr>
+          <w:rFonts w:ascii="Times New Roman" w:eastAsia="Times New Roman" w:hAnsi="Times New Roman" w:cs="Times New Roman"/>
+          <w:b/>
+          <w:sz w:val="26"/>
+          <w:szCs w:val="26"/>
+          <w:lang w:val="vi-VN"/>
+        </w:rPr>
+        <w:t>Server, Trello, Draw.io</w:t>
       </w:r>
       <w:r>
         <w:rPr>
@@ -664,7 +709,7 @@
           <w:lang w:val="vi-VN"/>
         </w:rPr>
       </w:pPr>
-      <w:hyperlink r:id="rId5" w:history="1">
+      <w:hyperlink r:id="rId6" w:history="1">
         <w:r>
           <w:rPr>
             <w:rStyle w:val="Hyperlink"/>
@@ -688,7 +733,7 @@
         </w:rPr>
         <w:t> là một dịch vụ nổi tiếng cung cấp kho lưu trữ mã nguồn </w:t>
       </w:r>
-      <w:hyperlink r:id="rId6" w:history="1">
+      <w:hyperlink r:id="rId7" w:history="1">
         <w:r>
           <w:rPr>
             <w:rStyle w:val="Hyperlink"/>
@@ -790,217 +835,6 @@
           <w:lang w:val="vi-VN"/>
         </w:rPr>
         <w:t xml:space="preserve"> trong dự án.</w:t>
-      </w:r>
-    </w:p>
-    <w:p>
-      <w:pPr>
-        <w:shd w:val="clear" w:color="auto" w:fill="FFFFFF"/>
-        <w:spacing w:before="100" w:beforeAutospacing="1" w:after="150" w:line="360" w:lineRule="auto"/>
-        <w:ind w:left="720" w:firstLine="720"/>
-        <w:jc w:val="both"/>
-        <w:rPr>
-          <w:rFonts w:ascii="Times New Roman" w:eastAsia="Times New Roman" w:hAnsi="Times New Roman" w:cs="Times New Roman"/>
-          <w:color w:val="222222"/>
-          <w:sz w:val="26"/>
-          <w:szCs w:val="26"/>
-          <w:lang w:val="vi-VN"/>
-        </w:rPr>
-      </w:pPr>
-      <w:hyperlink r:id="rId7" w:history="1">
-        <w:r>
-          <w:rPr>
-            <w:rStyle w:val="Hyperlink"/>
-            <w:rFonts w:ascii="Times New Roman" w:hAnsi="Times New Roman" w:cs="Times New Roman"/>
-            <w:color w:val="auto"/>
-            <w:sz w:val="26"/>
-            <w:szCs w:val="26"/>
-            <w:u w:val="none"/>
-            <w:shd w:val="clear" w:color="auto" w:fill="FFFFFF"/>
-          </w:rPr>
-          <w:t>GitHub</w:t>
-        </w:r>
-      </w:hyperlink>
-      <w:r>
-        <w:rPr>
-          <w:rFonts w:ascii="Times New Roman" w:hAnsi="Times New Roman" w:cs="Times New Roman"/>
-          <w:b/>
-          <w:sz w:val="26"/>
-          <w:szCs w:val="26"/>
-          <w:lang w:val="vi-VN"/>
-        </w:rPr>
-        <w:t xml:space="preserve"> </w:t>
-      </w:r>
-      <w:r>
-        <w:rPr>
-          <w:rFonts w:ascii="Times New Roman" w:eastAsia="Times New Roman" w:hAnsi="Times New Roman" w:cs="Times New Roman"/>
-          <w:color w:val="222222"/>
-          <w:sz w:val="26"/>
-          <w:szCs w:val="26"/>
-        </w:rPr>
-        <w:t>l</w:t>
-      </w:r>
-      <w:r>
-        <w:rPr>
-          <w:rFonts w:ascii="Times New Roman" w:eastAsia="Times New Roman" w:hAnsi="Times New Roman" w:cs="Times New Roman"/>
-          <w:color w:val="222222"/>
-          <w:sz w:val="26"/>
-          <w:szCs w:val="26"/>
-        </w:rPr>
-        <w:t>à công cụ giúp </w:t>
-      </w:r>
-      <w:r>
-        <w:rPr>
-          <w:rFonts w:ascii="Times New Roman" w:eastAsia="Times New Roman" w:hAnsi="Times New Roman" w:cs="Times New Roman"/>
-          <w:bCs/>
-          <w:color w:val="222222"/>
-          <w:sz w:val="26"/>
-          <w:szCs w:val="26"/>
-        </w:rPr>
-        <w:t>quản lý source code</w:t>
-      </w:r>
-      <w:r>
-        <w:rPr>
-          <w:rFonts w:ascii="Times New Roman" w:eastAsia="Times New Roman" w:hAnsi="Times New Roman" w:cs="Times New Roman"/>
-          <w:color w:val="222222"/>
-          <w:sz w:val="26"/>
-          <w:szCs w:val="26"/>
-        </w:rPr>
-        <w:t> tổ chức theo </w:t>
-      </w:r>
-      <w:r>
-        <w:rPr>
-          <w:rFonts w:ascii="Times New Roman" w:eastAsia="Times New Roman" w:hAnsi="Times New Roman" w:cs="Times New Roman"/>
-          <w:bCs/>
-          <w:color w:val="222222"/>
-          <w:sz w:val="26"/>
-          <w:szCs w:val="26"/>
-        </w:rPr>
-        <w:t>dạng dữ liệu</w:t>
-      </w:r>
-      <w:r>
-        <w:rPr>
-          <w:rFonts w:ascii="Times New Roman" w:eastAsia="Times New Roman" w:hAnsi="Times New Roman" w:cs="Times New Roman"/>
-          <w:bCs/>
-          <w:color w:val="222222"/>
-          <w:sz w:val="26"/>
-          <w:szCs w:val="26"/>
-          <w:lang w:val="vi-VN"/>
-        </w:rPr>
-        <w:t xml:space="preserve"> </w:t>
-      </w:r>
-      <w:r>
-        <w:rPr>
-          <w:rFonts w:ascii="Times New Roman" w:eastAsia="Times New Roman" w:hAnsi="Times New Roman" w:cs="Times New Roman"/>
-          <w:bCs/>
-          <w:color w:val="222222"/>
-          <w:sz w:val="26"/>
-          <w:szCs w:val="26"/>
-        </w:rPr>
-        <w:t>phân tán</w:t>
-      </w:r>
-      <w:r>
-        <w:rPr>
-          <w:rFonts w:ascii="Times New Roman" w:eastAsia="Times New Roman" w:hAnsi="Times New Roman" w:cs="Times New Roman"/>
-          <w:color w:val="222222"/>
-          <w:sz w:val="26"/>
-          <w:szCs w:val="26"/>
-        </w:rPr>
-        <w:t>.</w:t>
-      </w:r>
-      <w:r>
-        <w:rPr>
-          <w:rFonts w:ascii="Times New Roman" w:eastAsia="Times New Roman" w:hAnsi="Times New Roman" w:cs="Times New Roman"/>
-          <w:color w:val="222222"/>
-          <w:sz w:val="26"/>
-          <w:szCs w:val="26"/>
-          <w:lang w:val="vi-VN"/>
-        </w:rPr>
-        <w:t xml:space="preserve"> </w:t>
-      </w:r>
-      <w:r>
-        <w:rPr>
-          <w:rFonts w:ascii="Times New Roman" w:eastAsia="Times New Roman" w:hAnsi="Times New Roman" w:cs="Times New Roman"/>
-          <w:color w:val="222222"/>
-          <w:sz w:val="26"/>
-          <w:szCs w:val="26"/>
-        </w:rPr>
-        <w:t>Giúp </w:t>
-      </w:r>
-      <w:r>
-        <w:rPr>
-          <w:rFonts w:ascii="Times New Roman" w:eastAsia="Times New Roman" w:hAnsi="Times New Roman" w:cs="Times New Roman"/>
-          <w:bCs/>
-          <w:color w:val="222222"/>
-          <w:sz w:val="26"/>
-          <w:szCs w:val="26"/>
-        </w:rPr>
-        <w:t>đồng bộ source code</w:t>
-      </w:r>
-      <w:r>
-        <w:rPr>
-          <w:rFonts w:ascii="Times New Roman" w:eastAsia="Times New Roman" w:hAnsi="Times New Roman" w:cs="Times New Roman"/>
-          <w:color w:val="222222"/>
-          <w:sz w:val="26"/>
-          <w:szCs w:val="26"/>
-        </w:rPr>
-        <w:t> của team lên 1 server.</w:t>
-      </w:r>
-      <w:r>
-        <w:rPr>
-          <w:rFonts w:ascii="Times New Roman" w:eastAsia="Times New Roman" w:hAnsi="Times New Roman" w:cs="Times New Roman"/>
-          <w:color w:val="222222"/>
-          <w:sz w:val="26"/>
-          <w:szCs w:val="26"/>
-          <w:lang w:val="vi-VN"/>
-        </w:rPr>
-        <w:t xml:space="preserve"> </w:t>
-      </w:r>
-      <w:r>
-        <w:rPr>
-          <w:rFonts w:ascii="Times New Roman" w:eastAsia="Times New Roman" w:hAnsi="Times New Roman" w:cs="Times New Roman"/>
-          <w:color w:val="222222"/>
-          <w:sz w:val="26"/>
-          <w:szCs w:val="26"/>
-        </w:rPr>
-        <w:t>Hỗ trợ các thao tác </w:t>
-      </w:r>
-      <w:r>
-        <w:rPr>
-          <w:rFonts w:ascii="Times New Roman" w:eastAsia="Times New Roman" w:hAnsi="Times New Roman" w:cs="Times New Roman"/>
-          <w:bCs/>
-          <w:color w:val="222222"/>
-          <w:sz w:val="26"/>
-          <w:szCs w:val="26"/>
-        </w:rPr>
-        <w:t>kiểm tra source code</w:t>
-      </w:r>
-      <w:r>
-        <w:rPr>
-          <w:rFonts w:ascii="Times New Roman" w:eastAsia="Times New Roman" w:hAnsi="Times New Roman" w:cs="Times New Roman"/>
-          <w:color w:val="222222"/>
-          <w:sz w:val="26"/>
-          <w:szCs w:val="26"/>
-        </w:rPr>
-        <w:t> </w:t>
-      </w:r>
-      <w:r>
-        <w:rPr>
-          <w:rFonts w:ascii="Times New Roman" w:eastAsia="Times New Roman" w:hAnsi="Times New Roman" w:cs="Times New Roman"/>
-          <w:color w:val="222222"/>
-          <w:sz w:val="26"/>
-          <w:szCs w:val="26"/>
-        </w:rPr>
-        <w:t>trong quá trình làm việc</w:t>
-      </w:r>
-      <w:r>
-        <w:rPr>
-          <w:rFonts w:ascii="Times New Roman" w:eastAsia="Times New Roman" w:hAnsi="Times New Roman" w:cs="Times New Roman"/>
-          <w:color w:val="222222"/>
-          <w:sz w:val="26"/>
-          <w:szCs w:val="26"/>
-          <w:lang w:val="vi-VN"/>
-        </w:rPr>
-        <w:t>.</w:t>
       </w:r>
     </w:p>
     <w:p>
@@ -1034,6 +868,217 @@
       <w:r>
         <w:rPr>
           <w:rFonts w:ascii="Times New Roman" w:hAnsi="Times New Roman" w:cs="Times New Roman"/>
+          <w:b/>
+          <w:sz w:val="26"/>
+          <w:szCs w:val="26"/>
+          <w:lang w:val="vi-VN"/>
+        </w:rPr>
+        <w:t xml:space="preserve"> </w:t>
+      </w:r>
+      <w:r>
+        <w:rPr>
+          <w:rFonts w:ascii="Times New Roman" w:eastAsia="Times New Roman" w:hAnsi="Times New Roman" w:cs="Times New Roman"/>
+          <w:color w:val="222222"/>
+          <w:sz w:val="26"/>
+          <w:szCs w:val="26"/>
+        </w:rPr>
+        <w:t>l</w:t>
+      </w:r>
+      <w:r>
+        <w:rPr>
+          <w:rFonts w:ascii="Times New Roman" w:eastAsia="Times New Roman" w:hAnsi="Times New Roman" w:cs="Times New Roman"/>
+          <w:color w:val="222222"/>
+          <w:sz w:val="26"/>
+          <w:szCs w:val="26"/>
+        </w:rPr>
+        <w:t>à công cụ giúp </w:t>
+      </w:r>
+      <w:r>
+        <w:rPr>
+          <w:rFonts w:ascii="Times New Roman" w:eastAsia="Times New Roman" w:hAnsi="Times New Roman" w:cs="Times New Roman"/>
+          <w:bCs/>
+          <w:color w:val="222222"/>
+          <w:sz w:val="26"/>
+          <w:szCs w:val="26"/>
+        </w:rPr>
+        <w:t>quản lý source code</w:t>
+      </w:r>
+      <w:r>
+        <w:rPr>
+          <w:rFonts w:ascii="Times New Roman" w:eastAsia="Times New Roman" w:hAnsi="Times New Roman" w:cs="Times New Roman"/>
+          <w:color w:val="222222"/>
+          <w:sz w:val="26"/>
+          <w:szCs w:val="26"/>
+        </w:rPr>
+        <w:t> tổ chức theo </w:t>
+      </w:r>
+      <w:r>
+        <w:rPr>
+          <w:rFonts w:ascii="Times New Roman" w:eastAsia="Times New Roman" w:hAnsi="Times New Roman" w:cs="Times New Roman"/>
+          <w:bCs/>
+          <w:color w:val="222222"/>
+          <w:sz w:val="26"/>
+          <w:szCs w:val="26"/>
+        </w:rPr>
+        <w:t>dạng dữ liệu</w:t>
+      </w:r>
+      <w:r>
+        <w:rPr>
+          <w:rFonts w:ascii="Times New Roman" w:eastAsia="Times New Roman" w:hAnsi="Times New Roman" w:cs="Times New Roman"/>
+          <w:bCs/>
+          <w:color w:val="222222"/>
+          <w:sz w:val="26"/>
+          <w:szCs w:val="26"/>
+          <w:lang w:val="vi-VN"/>
+        </w:rPr>
+        <w:t xml:space="preserve"> </w:t>
+      </w:r>
+      <w:r>
+        <w:rPr>
+          <w:rFonts w:ascii="Times New Roman" w:eastAsia="Times New Roman" w:hAnsi="Times New Roman" w:cs="Times New Roman"/>
+          <w:bCs/>
+          <w:color w:val="222222"/>
+          <w:sz w:val="26"/>
+          <w:szCs w:val="26"/>
+        </w:rPr>
+        <w:t>phân tán</w:t>
+      </w:r>
+      <w:r>
+        <w:rPr>
+          <w:rFonts w:ascii="Times New Roman" w:eastAsia="Times New Roman" w:hAnsi="Times New Roman" w:cs="Times New Roman"/>
+          <w:color w:val="222222"/>
+          <w:sz w:val="26"/>
+          <w:szCs w:val="26"/>
+        </w:rPr>
+        <w:t>.</w:t>
+      </w:r>
+      <w:r>
+        <w:rPr>
+          <w:rFonts w:ascii="Times New Roman" w:eastAsia="Times New Roman" w:hAnsi="Times New Roman" w:cs="Times New Roman"/>
+          <w:color w:val="222222"/>
+          <w:sz w:val="26"/>
+          <w:szCs w:val="26"/>
+          <w:lang w:val="vi-VN"/>
+        </w:rPr>
+        <w:t xml:space="preserve"> </w:t>
+      </w:r>
+      <w:r>
+        <w:rPr>
+          <w:rFonts w:ascii="Times New Roman" w:eastAsia="Times New Roman" w:hAnsi="Times New Roman" w:cs="Times New Roman"/>
+          <w:color w:val="222222"/>
+          <w:sz w:val="26"/>
+          <w:szCs w:val="26"/>
+        </w:rPr>
+        <w:t>Giúp </w:t>
+      </w:r>
+      <w:r>
+        <w:rPr>
+          <w:rFonts w:ascii="Times New Roman" w:eastAsia="Times New Roman" w:hAnsi="Times New Roman" w:cs="Times New Roman"/>
+          <w:bCs/>
+          <w:color w:val="222222"/>
+          <w:sz w:val="26"/>
+          <w:szCs w:val="26"/>
+        </w:rPr>
+        <w:t>đồng bộ source code</w:t>
+      </w:r>
+      <w:r>
+        <w:rPr>
+          <w:rFonts w:ascii="Times New Roman" w:eastAsia="Times New Roman" w:hAnsi="Times New Roman" w:cs="Times New Roman"/>
+          <w:color w:val="222222"/>
+          <w:sz w:val="26"/>
+          <w:szCs w:val="26"/>
+        </w:rPr>
+        <w:t> của team lên 1 server.</w:t>
+      </w:r>
+      <w:r>
+        <w:rPr>
+          <w:rFonts w:ascii="Times New Roman" w:eastAsia="Times New Roman" w:hAnsi="Times New Roman" w:cs="Times New Roman"/>
+          <w:color w:val="222222"/>
+          <w:sz w:val="26"/>
+          <w:szCs w:val="26"/>
+          <w:lang w:val="vi-VN"/>
+        </w:rPr>
+        <w:t xml:space="preserve"> </w:t>
+      </w:r>
+      <w:r>
+        <w:rPr>
+          <w:rFonts w:ascii="Times New Roman" w:eastAsia="Times New Roman" w:hAnsi="Times New Roman" w:cs="Times New Roman"/>
+          <w:color w:val="222222"/>
+          <w:sz w:val="26"/>
+          <w:szCs w:val="26"/>
+        </w:rPr>
+        <w:t>Hỗ trợ các thao tác </w:t>
+      </w:r>
+      <w:r>
+        <w:rPr>
+          <w:rFonts w:ascii="Times New Roman" w:eastAsia="Times New Roman" w:hAnsi="Times New Roman" w:cs="Times New Roman"/>
+          <w:bCs/>
+          <w:color w:val="222222"/>
+          <w:sz w:val="26"/>
+          <w:szCs w:val="26"/>
+        </w:rPr>
+        <w:t>kiểm tra source code</w:t>
+      </w:r>
+      <w:r>
+        <w:rPr>
+          <w:rFonts w:ascii="Times New Roman" w:eastAsia="Times New Roman" w:hAnsi="Times New Roman" w:cs="Times New Roman"/>
+          <w:color w:val="222222"/>
+          <w:sz w:val="26"/>
+          <w:szCs w:val="26"/>
+        </w:rPr>
+        <w:t> </w:t>
+      </w:r>
+      <w:r>
+        <w:rPr>
+          <w:rFonts w:ascii="Times New Roman" w:eastAsia="Times New Roman" w:hAnsi="Times New Roman" w:cs="Times New Roman"/>
+          <w:color w:val="222222"/>
+          <w:sz w:val="26"/>
+          <w:szCs w:val="26"/>
+        </w:rPr>
+        <w:t>trong quá trình làm việc</w:t>
+      </w:r>
+      <w:r>
+        <w:rPr>
+          <w:rFonts w:ascii="Times New Roman" w:eastAsia="Times New Roman" w:hAnsi="Times New Roman" w:cs="Times New Roman"/>
+          <w:color w:val="222222"/>
+          <w:sz w:val="26"/>
+          <w:szCs w:val="26"/>
+          <w:lang w:val="vi-VN"/>
+        </w:rPr>
+        <w:t>.</w:t>
+      </w:r>
+    </w:p>
+    <w:p>
+      <w:pPr>
+        <w:shd w:val="clear" w:color="auto" w:fill="FFFFFF"/>
+        <w:spacing w:before="100" w:beforeAutospacing="1" w:after="150" w:line="360" w:lineRule="auto"/>
+        <w:ind w:left="720" w:firstLine="720"/>
+        <w:jc w:val="both"/>
+        <w:rPr>
+          <w:rFonts w:ascii="Times New Roman" w:eastAsia="Times New Roman" w:hAnsi="Times New Roman" w:cs="Times New Roman"/>
+          <w:color w:val="222222"/>
+          <w:sz w:val="26"/>
+          <w:szCs w:val="26"/>
+          <w:lang w:val="vi-VN"/>
+        </w:rPr>
+      </w:pPr>
+      <w:hyperlink r:id="rId9" w:history="1">
+        <w:r>
+          <w:rPr>
+            <w:rStyle w:val="Hyperlink"/>
+            <w:rFonts w:ascii="Times New Roman" w:hAnsi="Times New Roman" w:cs="Times New Roman"/>
+            <w:color w:val="auto"/>
+            <w:sz w:val="26"/>
+            <w:szCs w:val="26"/>
+            <w:u w:val="none"/>
+            <w:shd w:val="clear" w:color="auto" w:fill="FFFFFF"/>
+          </w:rPr>
+          <w:t>GitHub</w:t>
+        </w:r>
+      </w:hyperlink>
+      <w:r>
+        <w:rPr>
+          <w:rFonts w:ascii="Times New Roman" w:hAnsi="Times New Roman" w:cs="Times New Roman"/>
           <w:sz w:val="26"/>
           <w:szCs w:val="26"/>
           <w:lang w:val="vi-VN"/>
@@ -1319,10 +1364,10 @@
         <w:ind w:firstLine="720"/>
         <w:jc w:val="both"/>
         <w:rPr>
-          <w:rFonts w:ascii="Times New Roman" w:eastAsia="Times New Roman" w:hAnsi="Times New Roman" w:cs="Times New Roman"/>
-          <w:b/>
-          <w:sz w:val="26"/>
-          <w:szCs w:val="26"/>
+          <w:rFonts w:ascii="Times New Roman" w:hAnsi="Times New Roman" w:cs="Times New Roman"/>
+          <w:sz w:val="26"/>
+          <w:szCs w:val="26"/>
+          <w:shd w:val="clear" w:color="auto" w:fill="FFFFFF"/>
           <w:lang w:val="vi-VN"/>
         </w:rPr>
       </w:pPr>
@@ -1357,34 +1402,435 @@
     </w:p>
     <w:p>
       <w:pPr>
+        <w:pStyle w:val="ListParagraph"/>
+        <w:numPr>
+          <w:ilvl w:val="0"/>
+          <w:numId w:val="1"/>
+        </w:numPr>
         <w:shd w:val="clear" w:color="auto" w:fill="FFFFFF"/>
         <w:spacing w:before="100" w:beforeAutospacing="1" w:after="150" w:line="360" w:lineRule="auto"/>
-        <w:ind w:left="360"/>
         <w:jc w:val="both"/>
         <w:rPr>
           <w:rFonts w:ascii="Times New Roman" w:eastAsia="Times New Roman" w:hAnsi="Times New Roman" w:cs="Times New Roman"/>
           <w:b/>
-          <w:color w:val="333333"/>
-          <w:sz w:val="26"/>
-          <w:szCs w:val="26"/>
-          <w:lang w:val="vi-VN"/>
-        </w:rPr>
-      </w:pPr>
+          <w:sz w:val="26"/>
+          <w:szCs w:val="26"/>
+          <w:lang w:val="vi-VN"/>
+        </w:rPr>
+      </w:pPr>
+      <w:r>
+        <w:rPr>
+          <w:rFonts w:ascii="Times New Roman" w:eastAsia="Times New Roman" w:hAnsi="Times New Roman" w:cs="Times New Roman"/>
+          <w:b/>
+          <w:sz w:val="26"/>
+          <w:szCs w:val="26"/>
+          <w:lang w:val="vi-VN"/>
+        </w:rPr>
+        <w:t xml:space="preserve">SQL </w:t>
+      </w:r>
+      <w:r>
+        <w:rPr>
+          <w:rFonts w:ascii="Times New Roman" w:eastAsia="Times New Roman" w:hAnsi="Times New Roman" w:cs="Times New Roman"/>
+          <w:b/>
+          <w:sz w:val="26"/>
+          <w:szCs w:val="26"/>
+          <w:lang w:val="vi-VN"/>
+        </w:rPr>
+        <w:t>Server :</w:t>
+      </w:r>
     </w:p>
     <w:p>
       <w:pPr>
+        <w:pStyle w:val="ListParagraph"/>
+        <w:shd w:val="clear" w:color="auto" w:fill="FFFFFF"/>
+        <w:spacing w:before="100" w:beforeAutospacing="1" w:after="150" w:line="360" w:lineRule="auto"/>
+        <w:ind w:firstLine="720"/>
+        <w:jc w:val="both"/>
+        <w:rPr>
+          <w:rFonts w:ascii="Times New Roman" w:eastAsia="Times New Roman" w:hAnsi="Times New Roman" w:cs="Times New Roman"/>
+          <w:sz w:val="26"/>
+          <w:szCs w:val="26"/>
+          <w:lang w:val="vi-VN"/>
+        </w:rPr>
+      </w:pPr>
+      <w:r>
+        <w:rPr>
+          <w:rFonts w:ascii="Times New Roman" w:eastAsia="Times New Roman" w:hAnsi="Times New Roman" w:cs="Times New Roman"/>
+          <w:sz w:val="26"/>
+          <w:szCs w:val="26"/>
+          <w:lang w:val="vi-VN"/>
+        </w:rPr>
+        <w:t>SQL Server là một máy chủ cơ sở dữ liệu, có chức năng chính là lưu trữ và truy xuất dữ liệu theo yêu cầu của các ứng dụng phần mềm.</w:t>
+      </w:r>
+    </w:p>
+    <w:p>
+      <w:pPr>
+        <w:pStyle w:val="ListParagraph"/>
+        <w:shd w:val="clear" w:color="auto" w:fill="FFFFFF"/>
+        <w:spacing w:before="100" w:beforeAutospacing="1" w:after="150" w:line="360" w:lineRule="auto"/>
+        <w:ind w:firstLine="720"/>
+        <w:jc w:val="both"/>
+        <w:rPr>
+          <w:rFonts w:ascii="Times New Roman" w:eastAsia="Times New Roman" w:hAnsi="Times New Roman" w:cs="Times New Roman"/>
+          <w:sz w:val="26"/>
+          <w:szCs w:val="26"/>
+          <w:lang w:val="vi-VN"/>
+        </w:rPr>
+      </w:pPr>
+      <w:r>
+        <w:rPr>
+          <w:rFonts w:ascii="Times New Roman" w:eastAsia="Times New Roman" w:hAnsi="Times New Roman" w:cs="Times New Roman"/>
+          <w:sz w:val="26"/>
+          <w:szCs w:val="26"/>
+          <w:lang w:val="vi-VN"/>
+        </w:rPr>
+        <w:t>SQL Server</w:t>
+      </w:r>
+      <w:r>
+        <w:rPr>
+          <w:rFonts w:ascii="Times New Roman" w:eastAsia="Times New Roman" w:hAnsi="Times New Roman" w:cs="Times New Roman"/>
+          <w:sz w:val="26"/>
+          <w:szCs w:val="26"/>
+          <w:lang w:val="vi-VN"/>
+        </w:rPr>
+        <w:t xml:space="preserve"> được nhóm sử dụng để xây dựng các bảng lưu trữ dữ liệu để phục vụ cho các chức năng cần thao tác và trích xuất dữ liệu của phần mềm.</w:t>
+      </w:r>
+    </w:p>
+    <w:p>
+      <w:pPr>
+        <w:pStyle w:val="ListParagraph"/>
+        <w:numPr>
+          <w:ilvl w:val="0"/>
+          <w:numId w:val="1"/>
+        </w:numPr>
+        <w:shd w:val="clear" w:color="auto" w:fill="FFFFFF"/>
+        <w:spacing w:before="100" w:beforeAutospacing="1" w:after="150" w:line="360" w:lineRule="auto"/>
+        <w:jc w:val="both"/>
+        <w:rPr>
+          <w:rFonts w:ascii="Times New Roman" w:eastAsia="Times New Roman" w:hAnsi="Times New Roman" w:cs="Times New Roman"/>
+          <w:b/>
+          <w:sz w:val="26"/>
+          <w:szCs w:val="26"/>
+          <w:lang w:val="vi-VN"/>
+        </w:rPr>
+      </w:pPr>
+      <w:r>
+        <w:rPr>
+          <w:rFonts w:ascii="Times New Roman" w:eastAsia="Times New Roman" w:hAnsi="Times New Roman" w:cs="Times New Roman"/>
+          <w:b/>
+          <w:sz w:val="26"/>
+          <w:szCs w:val="26"/>
+          <w:lang w:val="vi-VN"/>
+        </w:rPr>
+        <w:t>Trello :</w:t>
+      </w:r>
+    </w:p>
+    <w:p>
+      <w:pPr>
+        <w:pStyle w:val="ListParagraph"/>
+        <w:shd w:val="clear" w:color="auto" w:fill="FFFFFF"/>
+        <w:spacing w:before="100" w:beforeAutospacing="1" w:after="150" w:line="360" w:lineRule="auto"/>
+        <w:ind w:firstLine="720"/>
+        <w:jc w:val="both"/>
+        <w:rPr>
+          <w:rFonts w:ascii="Times New Roman" w:eastAsia="Times New Roman" w:hAnsi="Times New Roman" w:cs="Times New Roman"/>
+          <w:sz w:val="26"/>
+          <w:szCs w:val="26"/>
+          <w:lang w:val="vi-VN"/>
+        </w:rPr>
+      </w:pPr>
+      <w:r>
+        <w:rPr>
+          <w:rFonts w:ascii="Times New Roman" w:hAnsi="Times New Roman" w:cs="Times New Roman"/>
+          <w:sz w:val="26"/>
+          <w:szCs w:val="26"/>
+          <w:shd w:val="clear" w:color="auto" w:fill="FFFFFF"/>
+        </w:rPr>
+        <w:t> Trello là một </w:t>
+      </w:r>
+      <w:r>
+        <w:rPr>
+          <w:rStyle w:val="Strong"/>
+          <w:rFonts w:ascii="Times New Roman" w:hAnsi="Times New Roman" w:cs="Times New Roman"/>
+          <w:b w:val="0"/>
+          <w:sz w:val="26"/>
+          <w:szCs w:val="26"/>
+          <w:bdr w:val="none" w:sz="0" w:space="0" w:color="auto" w:frame="1"/>
+          <w:shd w:val="clear" w:color="auto" w:fill="FFFFFF"/>
+        </w:rPr>
+        <w:t xml:space="preserve">phần mềm </w:t>
+      </w:r>
+      <w:r>
+        <w:rPr>
+          <w:rStyle w:val="Strong"/>
+          <w:rFonts w:ascii="Times New Roman" w:hAnsi="Times New Roman" w:cs="Times New Roman"/>
+          <w:b w:val="0"/>
+          <w:sz w:val="26"/>
+          <w:szCs w:val="26"/>
+          <w:bdr w:val="none" w:sz="0" w:space="0" w:color="auto" w:frame="1"/>
+          <w:shd w:val="clear" w:color="auto" w:fill="FFFFFF"/>
+        </w:rPr>
+        <w:t>giúp</w:t>
+      </w:r>
+      <w:r>
+        <w:rPr>
+          <w:rStyle w:val="Strong"/>
+          <w:rFonts w:ascii="Times New Roman" w:hAnsi="Times New Roman" w:cs="Times New Roman"/>
+          <w:b w:val="0"/>
+          <w:sz w:val="26"/>
+          <w:szCs w:val="26"/>
+          <w:bdr w:val="none" w:sz="0" w:space="0" w:color="auto" w:frame="1"/>
+          <w:shd w:val="clear" w:color="auto" w:fill="FFFFFF"/>
+          <w:lang w:val="vi-VN"/>
+        </w:rPr>
+        <w:t xml:space="preserve"> đội nhóm dễ dàng </w:t>
+      </w:r>
+      <w:r>
+        <w:rPr>
+          <w:rStyle w:val="Strong"/>
+          <w:rFonts w:ascii="Times New Roman" w:hAnsi="Times New Roman" w:cs="Times New Roman"/>
+          <w:b w:val="0"/>
+          <w:sz w:val="26"/>
+          <w:szCs w:val="26"/>
+          <w:bdr w:val="none" w:sz="0" w:space="0" w:color="auto" w:frame="1"/>
+          <w:shd w:val="clear" w:color="auto" w:fill="FFFFFF"/>
+        </w:rPr>
+        <w:t>quản lý</w:t>
+      </w:r>
+      <w:r>
+        <w:rPr>
+          <w:rStyle w:val="Strong"/>
+          <w:rFonts w:ascii="Times New Roman" w:hAnsi="Times New Roman" w:cs="Times New Roman"/>
+          <w:b w:val="0"/>
+          <w:sz w:val="26"/>
+          <w:szCs w:val="26"/>
+          <w:bdr w:val="none" w:sz="0" w:space="0" w:color="auto" w:frame="1"/>
+          <w:shd w:val="clear" w:color="auto" w:fill="FFFFFF"/>
+          <w:lang w:val="vi-VN"/>
+        </w:rPr>
+        <w:t xml:space="preserve"> và theo dõi tiến trình</w:t>
+      </w:r>
+      <w:r>
+        <w:rPr>
+          <w:rStyle w:val="Strong"/>
+          <w:rFonts w:ascii="Times New Roman" w:hAnsi="Times New Roman" w:cs="Times New Roman"/>
+          <w:b w:val="0"/>
+          <w:sz w:val="26"/>
+          <w:szCs w:val="26"/>
+          <w:bdr w:val="none" w:sz="0" w:space="0" w:color="auto" w:frame="1"/>
+          <w:shd w:val="clear" w:color="auto" w:fill="FFFFFF"/>
+        </w:rPr>
+        <w:t xml:space="preserve"> công việc</w:t>
+      </w:r>
+      <w:r>
+        <w:rPr>
+          <w:rFonts w:ascii="Times New Roman" w:hAnsi="Times New Roman" w:cs="Times New Roman"/>
+          <w:sz w:val="26"/>
+          <w:szCs w:val="26"/>
+          <w:shd w:val="clear" w:color="auto" w:fill="FFFFFF"/>
+        </w:rPr>
+        <w:t>, dự án</w:t>
+      </w:r>
+      <w:r>
+        <w:rPr>
+          <w:rFonts w:ascii="Times New Roman" w:hAnsi="Times New Roman" w:cs="Times New Roman"/>
+          <w:sz w:val="26"/>
+          <w:szCs w:val="26"/>
+          <w:shd w:val="clear" w:color="auto" w:fill="FFFFFF"/>
+        </w:rPr>
+        <w:t>.</w:t>
+      </w:r>
+      <w:r>
+        <w:rPr>
+          <w:rFonts w:ascii="Times New Roman" w:hAnsi="Times New Roman" w:cs="Times New Roman"/>
+          <w:sz w:val="26"/>
+          <w:szCs w:val="26"/>
+          <w:shd w:val="clear" w:color="auto" w:fill="FFFFFF"/>
+          <w:lang w:val="vi-VN"/>
+        </w:rPr>
+        <w:t xml:space="preserve"> </w:t>
+      </w:r>
+      <w:r>
+        <w:rPr>
+          <w:rFonts w:ascii="Times New Roman" w:hAnsi="Times New Roman" w:cs="Times New Roman"/>
+          <w:sz w:val="26"/>
+          <w:szCs w:val="26"/>
+          <w:shd w:val="clear" w:color="auto" w:fill="FFFFFF"/>
+        </w:rPr>
+        <w:t xml:space="preserve">Với các </w:t>
+      </w:r>
+      <w:r>
+        <w:rPr>
+          <w:rFonts w:ascii="Times New Roman" w:hAnsi="Times New Roman" w:cs="Times New Roman"/>
+          <w:sz w:val="26"/>
+          <w:szCs w:val="26"/>
+          <w:shd w:val="clear" w:color="auto" w:fill="FFFFFF"/>
+        </w:rPr>
+        <w:t>thẻ</w:t>
+      </w:r>
+      <w:r>
+        <w:rPr>
+          <w:rFonts w:ascii="Times New Roman" w:hAnsi="Times New Roman" w:cs="Times New Roman"/>
+          <w:sz w:val="26"/>
+          <w:szCs w:val="26"/>
+          <w:shd w:val="clear" w:color="auto" w:fill="FFFFFF"/>
+        </w:rPr>
+        <w:t xml:space="preserve"> ghim có thể là nhiệm vụ, ghi chú, dự án, file chia sẻ giúp cho làm việc nhóm tốt </w:t>
+      </w:r>
+      <w:r>
+        <w:rPr>
+          <w:rFonts w:ascii="Times New Roman" w:hAnsi="Times New Roman" w:cs="Times New Roman"/>
+          <w:sz w:val="26"/>
+          <w:szCs w:val="26"/>
+          <w:shd w:val="clear" w:color="auto" w:fill="FFFFFF"/>
+        </w:rPr>
+        <w:t>và</w:t>
+      </w:r>
+      <w:r>
+        <w:rPr>
+          <w:rFonts w:ascii="Times New Roman" w:hAnsi="Times New Roman" w:cs="Times New Roman"/>
+          <w:sz w:val="26"/>
+          <w:szCs w:val="26"/>
+          <w:shd w:val="clear" w:color="auto" w:fill="FFFFFF"/>
+          <w:lang w:val="vi-VN"/>
+        </w:rPr>
+        <w:t xml:space="preserve"> hiệu quả hơn</w:t>
+      </w:r>
+      <w:r>
+        <w:rPr>
+          <w:rFonts w:ascii="Arial" w:hAnsi="Arial" w:cs="Arial"/>
+          <w:sz w:val="23"/>
+          <w:szCs w:val="23"/>
+          <w:shd w:val="clear" w:color="auto" w:fill="FFFFFF"/>
+        </w:rPr>
+        <w:t>. </w:t>
+      </w:r>
+    </w:p>
+    <w:p>
+      <w:pPr>
         <w:spacing w:line="360" w:lineRule="auto"/>
-        <w:ind w:left="360"/>
+        <w:ind w:left="720" w:firstLine="720"/>
         <w:jc w:val="both"/>
         <w:rPr>
           <w:rFonts w:ascii="Times New Roman" w:hAnsi="Times New Roman" w:cs="Times New Roman"/>
-          <w:color w:val="333333"/>
-          <w:sz w:val="26"/>
-          <w:szCs w:val="26"/>
-          <w:shd w:val="clear" w:color="auto" w:fill="FFFFFF"/>
-          <w:lang w:val="vi-VN"/>
-        </w:rPr>
-      </w:pPr>
+          <w:sz w:val="26"/>
+          <w:szCs w:val="26"/>
+          <w:shd w:val="clear" w:color="auto" w:fill="FFFFFF"/>
+          <w:lang w:val="vi-VN"/>
+        </w:rPr>
+      </w:pPr>
+      <w:r>
+        <w:rPr>
+          <w:rFonts w:ascii="Times New Roman" w:hAnsi="Times New Roman" w:cs="Times New Roman"/>
+          <w:sz w:val="26"/>
+          <w:szCs w:val="26"/>
+          <w:shd w:val="clear" w:color="auto" w:fill="FFFFFF"/>
+          <w:lang w:val="vi-VN"/>
+        </w:rPr>
+        <w:t>Trello</w:t>
+      </w:r>
+      <w:r>
+        <w:rPr>
+          <w:rFonts w:ascii="Times New Roman" w:hAnsi="Times New Roman" w:cs="Times New Roman"/>
+          <w:sz w:val="26"/>
+          <w:szCs w:val="26"/>
+          <w:shd w:val="clear" w:color="auto" w:fill="FFFFFF"/>
+          <w:lang w:val="vi-VN"/>
+        </w:rPr>
+        <w:t xml:space="preserve"> được nhóm sử dụng để quản lý, theo dõi và phân chia nhiệm vụ cho nhau trong suốt quá trình thực hiện đồ án.</w:t>
+      </w:r>
+    </w:p>
+    <w:p>
+      <w:pPr>
+        <w:pStyle w:val="ListParagraph"/>
+        <w:numPr>
+          <w:ilvl w:val="0"/>
+          <w:numId w:val="1"/>
+        </w:numPr>
+        <w:spacing w:line="360" w:lineRule="auto"/>
+        <w:jc w:val="both"/>
+        <w:rPr>
+          <w:rFonts w:ascii="Times New Roman" w:hAnsi="Times New Roman" w:cs="Times New Roman"/>
+          <w:b/>
+          <w:sz w:val="26"/>
+          <w:szCs w:val="26"/>
+          <w:shd w:val="clear" w:color="auto" w:fill="FFFFFF"/>
+          <w:lang w:val="vi-VN"/>
+        </w:rPr>
+      </w:pPr>
+      <w:r>
+        <w:rPr>
+          <w:rFonts w:ascii="Times New Roman" w:hAnsi="Times New Roman" w:cs="Times New Roman"/>
+          <w:b/>
+          <w:sz w:val="26"/>
+          <w:szCs w:val="26"/>
+          <w:shd w:val="clear" w:color="auto" w:fill="FFFFFF"/>
+          <w:lang w:val="vi-VN"/>
+        </w:rPr>
+        <w:t>Draw.io :</w:t>
+      </w:r>
+    </w:p>
+    <w:p>
+      <w:pPr>
+        <w:pStyle w:val="ListParagraph"/>
+        <w:spacing w:line="360" w:lineRule="auto"/>
+        <w:ind w:firstLine="720"/>
+        <w:jc w:val="both"/>
+        <w:rPr>
+          <w:rFonts w:ascii="Times New Roman" w:hAnsi="Times New Roman" w:cs="Times New Roman"/>
+          <w:sz w:val="26"/>
+          <w:szCs w:val="26"/>
+          <w:shd w:val="clear" w:color="auto" w:fill="FFFFFF"/>
+          <w:lang w:val="vi-VN"/>
+        </w:rPr>
+      </w:pPr>
+      <w:r>
+        <w:rPr>
+          <w:rFonts w:ascii="Times New Roman" w:hAnsi="Times New Roman" w:cs="Times New Roman"/>
+          <w:sz w:val="26"/>
+          <w:szCs w:val="26"/>
+          <w:shd w:val="clear" w:color="auto" w:fill="FFFFFF"/>
+          <w:lang w:val="vi-VN"/>
+        </w:rPr>
+        <w:t>Draw.io là phần mềm hỗ trợ các công cụ để thiết kế các sơ đồ dữ liệu, vẽ và phác thảo hình ảnh, giúp lưu trữ và chia sẽ hình ảnh một cách thuận tiện.</w:t>
+      </w:r>
+    </w:p>
+    <w:p>
+      <w:pPr>
+        <w:pStyle w:val="ListParagraph"/>
+        <w:spacing w:line="360" w:lineRule="auto"/>
+        <w:ind w:firstLine="720"/>
+        <w:jc w:val="both"/>
+        <w:rPr>
+          <w:rFonts w:ascii="Times New Roman" w:hAnsi="Times New Roman" w:cs="Times New Roman"/>
+          <w:sz w:val="26"/>
+          <w:szCs w:val="26"/>
+          <w:shd w:val="clear" w:color="auto" w:fill="FFFFFF"/>
+          <w:lang w:val="vi-VN"/>
+        </w:rPr>
+      </w:pPr>
+      <w:r>
+        <w:rPr>
+          <w:rFonts w:ascii="Times New Roman" w:hAnsi="Times New Roman" w:cs="Times New Roman"/>
+          <w:sz w:val="26"/>
+          <w:szCs w:val="26"/>
+          <w:shd w:val="clear" w:color="auto" w:fill="FFFFFF"/>
+          <w:lang w:val="vi-VN"/>
+        </w:rPr>
+        <w:t xml:space="preserve">Draw.io được nhóm sử dụng để thiết kế các sơ đồ dữ liệu cho đồ án như: Sequence, Workflow, ERD, </w:t>
+      </w:r>
+      <w:r>
+        <w:rPr>
+          <w:rFonts w:ascii="Times New Roman" w:hAnsi="Times New Roman" w:cs="Times New Roman"/>
+          <w:sz w:val="26"/>
+          <w:szCs w:val="26"/>
+          <w:shd w:val="clear" w:color="auto" w:fill="FFFFFF"/>
+          <w:lang w:val="vi-VN"/>
+        </w:rPr>
+        <w:t>Use-case, sơ đồ Class.</w:t>
+      </w:r>
+      <w:bookmarkStart w:id="0" w:name="_GoBack"/>
+      <w:bookmarkEnd w:id="0"/>
     </w:p>
     <w:p>
       <w:pPr>
@@ -1405,8 +1851,8 @@
 </file>
 
 <file path=word/numbering.xml><?xml version="1.0" encoding="utf-8"?>
-<w:numbering xmlns:wpc="http://schemas.microsoft.com/office/word/2010/wordprocessingCanvas" xmlns:cx="http://schemas.microsoft.com/office/drawing/2014/chartex" xmlns:cx1="http://schemas.microsoft.com/office/drawing/2015/9/8/chartex" xmlns:cx2="http://schemas.microsoft.com/office/drawing/2015/10/21/chartex" xmlns:cx3="http://schemas.microsoft.com/office/drawing/2016/5/9/chartex" xmlns:cx4="http://schemas.microsoft.com/office/drawing/2016/5/10/chartex" xmlns:cx5="http://schemas.microsoft.com/office/drawing/2016/5/11/chartex" xmlns:cx6="http://schemas.microsoft.com/office/drawing/2016/5/12/chartex" xmlns:cx7="http://schemas.microsoft.com/office/drawing/2016/5/13/chartex" xmlns:cx8="http://schemas.microsoft.com/office/drawing/2016/5/14/chartex" xmlns:mc="http://schemas.openxmlformats.org/markup-compatibility/2006" xmlns:aink="http://schemas.microsoft.com/office/drawing/2016/ink" xmlns:am3d="http://schemas.microsoft.com/office/drawing/2017/model3d" xmlns:o="urn:schemas-microsoft-com:office:office" xmlns:r="http://schemas.openxmlformats.org/officeDocument/2006/relationships" xmlns:m="http://schemas.openxmlformats.org/officeDocument/2006/math" xmlns:v="urn:schemas-microsoft-com:vml" xmlns:wp14="http://schemas.microsoft.com/office/word/2010/wordprocessingDrawing" xmlns:wp="http://schemas.openxmlformats.org/drawingml/2006/wordprocessingDrawing" xmlns:w10="urn:schemas-microsoft-com:office:word" xmlns:w="http://schemas.openxmlformats.org/wordprocessingml/2006/main" xmlns:w14="http://schemas.microsoft.com/office/word/2010/wordml" xmlns:w15="http://schemas.microsoft.com/office/word/2012/wordml" xmlns:w16cex="http://schemas.microsoft.com/office/word/2018/wordml/cex" xmlns:w16cid="http://schemas.microsoft.com/office/word/2016/wordml/cid" xmlns:w16="http://schemas.microsoft.com/office/word/2018/wordml" xmlns:w16sdtdh="http://schemas.microsoft.com/office/word/2020/wordml/sdtdatahash" xmlns:w16se="http://schemas.microsoft.com/office/word/2015/wordml/symex" xmlns:wpg="http://schemas.microsoft.com/office/word/2010/wordprocessingGroup" xmlns:wpi="http://schemas.microsoft.com/office/word/2010/wordprocessingInk" xmlns:wne="http://schemas.microsoft.com/office/word/2006/wordml" xmlns:wps="http://schemas.microsoft.com/office/word/2010/wordprocessingShape" mc:Ignorable="w14 w15 w16se w16cid w16 w16cex w16sdtdh wp14">
-  <w:abstractNum w:abstractNumId="0" w15:restartNumberingAfterBreak="0">
+<w:numbering xmlns:wpc="http://schemas.microsoft.com/office/word/2010/wordprocessingCanvas" xmlns:mc="http://schemas.openxmlformats.org/markup-compatibility/2006" xmlns:o="urn:schemas-microsoft-com:office:office" xmlns:r="http://schemas.openxmlformats.org/officeDocument/2006/relationships" xmlns:m="http://schemas.openxmlformats.org/officeDocument/2006/math" xmlns:v="urn:schemas-microsoft-com:vml" xmlns:wp14="http://schemas.microsoft.com/office/word/2010/wordprocessingDrawing" xmlns:wp="http://schemas.openxmlformats.org/drawingml/2006/wordprocessingDrawing" xmlns:w10="urn:schemas-microsoft-com:office:word" xmlns:w="http://schemas.openxmlformats.org/wordprocessingml/2006/main" xmlns:w14="http://schemas.microsoft.com/office/word/2010/wordml" xmlns:wpg="http://schemas.microsoft.com/office/word/2010/wordprocessingGroup" xmlns:wpi="http://schemas.microsoft.com/office/word/2010/wordprocessingInk" xmlns:wne="http://schemas.microsoft.com/office/word/2006/wordml" xmlns:wps="http://schemas.microsoft.com/office/word/2010/wordprocessingShape" mc:Ignorable="w14 wp14">
+  <w:abstractNum w:abstractNumId="0">
     <w:nsid w:val="1E7E0D07"/>
     <w:multiLevelType w:val="multilevel"/>
     <w:tmpl w:val="F9943DD0"/>
@@ -1555,7 +2001,7 @@
       </w:rPr>
     </w:lvl>
   </w:abstractNum>
-  <w:abstractNum w:abstractNumId="1" w15:restartNumberingAfterBreak="0">
+  <w:abstractNum w:abstractNumId="1">
     <w:nsid w:val="736E1DC0"/>
     <w:multiLevelType w:val="hybridMultilevel"/>
     <w:tmpl w:val="B50CFE28"/>
@@ -1644,7 +2090,7 @@
       </w:pPr>
     </w:lvl>
   </w:abstractNum>
-  <w:abstractNum w:abstractNumId="2" w15:restartNumberingAfterBreak="0">
+  <w:abstractNum w:abstractNumId="2">
     <w:nsid w:val="767D66BC"/>
     <w:multiLevelType w:val="multilevel"/>
     <w:tmpl w:val="32381B22"/>
@@ -1806,7 +2252,7 @@
 </file>
 
 <file path=word/styles.xml><?xml version="1.0" encoding="utf-8"?>
-<w:styles xmlns:mc="http://schemas.openxmlformats.org/markup-compatibility/2006" xmlns:r="http://schemas.openxmlformats.org/officeDocument/2006/relationships" xmlns:w="http://schemas.openxmlformats.org/wordprocessingml/2006/main" xmlns:w14="http://schemas.microsoft.com/office/word/2010/wordml" xmlns:w15="http://schemas.microsoft.com/office/word/2012/wordml" xmlns:w16cex="http://schemas.microsoft.com/office/word/2018/wordml/cex" xmlns:w16cid="http://schemas.microsoft.com/office/word/2016/wordml/cid" xmlns:w16="http://schemas.microsoft.com/office/word/2018/wordml" xmlns:w16sdtdh="http://schemas.microsoft.com/office/word/2020/wordml/sdtdatahash" xmlns:w16se="http://schemas.microsoft.com/office/word/2015/wordml/symex" mc:Ignorable="w14 w15 w16se w16cid w16 w16cex w16sdtdh">
+<w:styles xmlns:mc="http://schemas.openxmlformats.org/markup-compatibility/2006" xmlns:r="http://schemas.openxmlformats.org/officeDocument/2006/relationships" xmlns:w="http://schemas.openxmlformats.org/wordprocessingml/2006/main" xmlns:w14="http://schemas.microsoft.com/office/word/2010/wordml" mc:Ignorable="w14">
   <w:docDefaults>
     <w:rPrDefault>
       <w:rPr>
@@ -1822,383 +2268,368 @@
       </w:pPr>
     </w:pPrDefault>
   </w:docDefaults>
-  <w:latentStyles w:defLockedState="0" w:defUIPriority="99" w:defSemiHidden="0" w:defUnhideWhenUsed="0" w:defQFormat="0" w:count="376">
-    <w:lsdException w:name="Normal" w:uiPriority="0" w:qFormat="1"/>
-    <w:lsdException w:name="heading 1" w:uiPriority="9" w:qFormat="1"/>
-    <w:lsdException w:name="heading 2" w:semiHidden="1" w:uiPriority="9" w:unhideWhenUsed="1" w:qFormat="1"/>
-    <w:lsdException w:name="heading 3" w:semiHidden="1" w:uiPriority="9" w:unhideWhenUsed="1" w:qFormat="1"/>
-    <w:lsdException w:name="heading 4" w:semiHidden="1" w:uiPriority="9" w:unhideWhenUsed="1" w:qFormat="1"/>
-    <w:lsdException w:name="heading 5" w:semiHidden="1" w:uiPriority="9" w:unhideWhenUsed="1" w:qFormat="1"/>
-    <w:lsdException w:name="heading 6" w:semiHidden="1" w:uiPriority="9" w:unhideWhenUsed="1" w:qFormat="1"/>
-    <w:lsdException w:name="heading 7" w:semiHidden="1" w:uiPriority="9" w:unhideWhenUsed="1" w:qFormat="1"/>
-    <w:lsdException w:name="heading 8" w:semiHidden="1" w:uiPriority="9" w:unhideWhenUsed="1" w:qFormat="1"/>
-    <w:lsdException w:name="heading 9" w:semiHidden="1" w:uiPriority="9" w:unhideWhenUsed="1" w:qFormat="1"/>
-    <w:lsdException w:name="index 1" w:semiHidden="1" w:unhideWhenUsed="1"/>
-    <w:lsdException w:name="index 2" w:semiHidden="1" w:unhideWhenUsed="1"/>
-    <w:lsdException w:name="index 3" w:semiHidden="1" w:unhideWhenUsed="1"/>
-    <w:lsdException w:name="index 4" w:semiHidden="1" w:unhideWhenUsed="1"/>
-    <w:lsdException w:name="index 5" w:semiHidden="1" w:unhideWhenUsed="1"/>
-    <w:lsdException w:name="index 6" w:semiHidden="1" w:unhideWhenUsed="1"/>
-    <w:lsdException w:name="index 7" w:semiHidden="1" w:unhideWhenUsed="1"/>
-    <w:lsdException w:name="index 8" w:semiHidden="1" w:unhideWhenUsed="1"/>
-    <w:lsdException w:name="index 9" w:semiHidden="1" w:unhideWhenUsed="1"/>
-    <w:lsdException w:name="toc 1" w:semiHidden="1" w:uiPriority="39" w:unhideWhenUsed="1"/>
-    <w:lsdException w:name="toc 2" w:semiHidden="1" w:uiPriority="39" w:unhideWhenUsed="1"/>
-    <w:lsdException w:name="toc 3" w:semiHidden="1" w:uiPriority="39" w:unhideWhenUsed="1"/>
-    <w:lsdException w:name="toc 4" w:semiHidden="1" w:uiPriority="39" w:unhideWhenUsed="1"/>
-    <w:lsdException w:name="toc 5" w:semiHidden="1" w:uiPriority="39" w:unhideWhenUsed="1"/>
-    <w:lsdException w:name="toc 6" w:semiHidden="1" w:uiPriority="39" w:unhideWhenUsed="1"/>
-    <w:lsdException w:name="toc 7" w:semiHidden="1" w:uiPriority="39" w:unhideWhenUsed="1"/>
-    <w:lsdException w:name="toc 8" w:semiHidden="1" w:uiPriority="39" w:unhideWhenUsed="1"/>
-    <w:lsdException w:name="toc 9" w:semiHidden="1" w:uiPriority="39" w:unhideWhenUsed="1"/>
-    <w:lsdException w:name="Normal Indent" w:semiHidden="1" w:unhideWhenUsed="1"/>
-    <w:lsdException w:name="footnote text" w:semiHidden="1" w:unhideWhenUsed="1"/>
-    <w:lsdException w:name="annotation text" w:semiHidden="1" w:unhideWhenUsed="1"/>
-    <w:lsdException w:name="header" w:semiHidden="1" w:unhideWhenUsed="1"/>
-    <w:lsdException w:name="footer" w:semiHidden="1" w:unhideWhenUsed="1"/>
-    <w:lsdException w:name="index heading" w:semiHidden="1" w:unhideWhenUsed="1"/>
-    <w:lsdException w:name="caption" w:semiHidden="1" w:uiPriority="35" w:unhideWhenUsed="1" w:qFormat="1"/>
-    <w:lsdException w:name="table of figures" w:semiHidden="1" w:unhideWhenUsed="1"/>
-    <w:lsdException w:name="envelope address" w:semiHidden="1" w:unhideWhenUsed="1"/>
-    <w:lsdException w:name="envelope return" w:semiHidden="1" w:unhideWhenUsed="1"/>
-    <w:lsdException w:name="footnote reference" w:semiHidden="1" w:unhideWhenUsed="1"/>
-    <w:lsdException w:name="annotation reference" w:semiHidden="1" w:unhideWhenUsed="1"/>
-    <w:lsdException w:name="line number" w:semiHidden="1" w:unhideWhenUsed="1"/>
-    <w:lsdException w:name="page number" w:semiHidden="1" w:unhideWhenUsed="1"/>
-    <w:lsdException w:name="endnote reference" w:semiHidden="1" w:unhideWhenUsed="1"/>
-    <w:lsdException w:name="endnote text" w:semiHidden="1" w:unhideWhenUsed="1"/>
-    <w:lsdException w:name="table of authorities" w:semiHidden="1" w:unhideWhenUsed="1"/>
-    <w:lsdException w:name="macro" w:semiHidden="1" w:unhideWhenUsed="1"/>
-    <w:lsdException w:name="toa heading" w:semiHidden="1" w:unhideWhenUsed="1"/>
-    <w:lsdException w:name="List" w:semiHidden="1" w:unhideWhenUsed="1"/>
-    <w:lsdException w:name="List Bullet" w:semiHidden="1" w:unhideWhenUsed="1"/>
-    <w:lsdException w:name="List Number" w:semiHidden="1" w:unhideWhenUsed="1"/>
-    <w:lsdException w:name="List 2" w:semiHidden="1" w:unhideWhenUsed="1"/>
-    <w:lsdException w:name="List 3" w:semiHidden="1" w:unhideWhenUsed="1"/>
-    <w:lsdException w:name="List 4" w:semiHidden="1" w:unhideWhenUsed="1"/>
-    <w:lsdException w:name="List 5" w:semiHidden="1" w:unhideWhenUsed="1"/>
-    <w:lsdException w:name="List Bullet 2" w:semiHidden="1" w:unhideWhenUsed="1"/>
-    <w:lsdException w:name="List Bullet 3" w:semiHidden="1" w:unhideWhenUsed="1"/>
-    <w:lsdException w:name="List Bullet 4" w:semiHidden="1" w:unhideWhenUsed="1"/>
-    <w:lsdException w:name="List Bullet 5" w:semiHidden="1" w:unhideWhenUsed="1"/>
-    <w:lsdException w:name="List Number 2" w:semiHidden="1" w:unhideWhenUsed="1"/>
-    <w:lsdException w:name="List Number 3" w:semiHidden="1" w:unhideWhenUsed="1"/>
-    <w:lsdException w:name="List Number 4" w:semiHidden="1" w:unhideWhenUsed="1"/>
-    <w:lsdException w:name="List Number 5" w:semiHidden="1" w:unhideWhenUsed="1"/>
-    <w:lsdException w:name="Title" w:uiPriority="10" w:qFormat="1"/>
-    <w:lsdException w:name="Closing" w:semiHidden="1" w:unhideWhenUsed="1"/>
-    <w:lsdException w:name="Signature" w:semiHidden="1" w:unhideWhenUsed="1"/>
-    <w:lsdException w:name="Default Paragraph Font" w:semiHidden="1" w:uiPriority="1" w:unhideWhenUsed="1"/>
-    <w:lsdException w:name="Body Text" w:semiHidden="1" w:unhideWhenUsed="1"/>
-    <w:lsdException w:name="Body Text Indent" w:semiHidden="1" w:unhideWhenUsed="1"/>
-    <w:lsdException w:name="List Continue" w:semiHidden="1" w:unhideWhenUsed="1"/>
-    <w:lsdException w:name="List Continue 2" w:semiHidden="1" w:unhideWhenUsed="1"/>
-    <w:lsdException w:name="List Continue 3" w:semiHidden="1" w:unhideWhenUsed="1"/>
-    <w:lsdException w:name="List Continue 4" w:semiHidden="1" w:unhideWhenUsed="1"/>
-    <w:lsdException w:name="List Continue 5" w:semiHidden="1" w:unhideWhenUsed="1"/>
-    <w:lsdException w:name="Message Header" w:semiHidden="1" w:unhideWhenUsed="1"/>
-    <w:lsdException w:name="Subtitle" w:uiPriority="11" w:qFormat="1"/>
-    <w:lsdException w:name="Salutation" w:semiHidden="1" w:unhideWhenUsed="1"/>
-    <w:lsdException w:name="Date" w:semiHidden="1" w:unhideWhenUsed="1"/>
-    <w:lsdException w:name="Body Text First Indent" w:semiHidden="1" w:unhideWhenUsed="1"/>
-    <w:lsdException w:name="Body Text First Indent 2" w:semiHidden="1" w:unhideWhenUsed="1"/>
-    <w:lsdException w:name="Note Heading" w:semiHidden="1" w:unhideWhenUsed="1"/>
-    <w:lsdException w:name="Body Text 2" w:semiHidden="1" w:unhideWhenUsed="1"/>
-    <w:lsdException w:name="Body Text 3" w:semiHidden="1" w:unhideWhenUsed="1"/>
-    <w:lsdException w:name="Body Text Indent 2" w:semiHidden="1" w:unhideWhenUsed="1"/>
-    <w:lsdException w:name="Body Text Indent 3" w:semiHidden="1" w:unhideWhenUsed="1"/>
-    <w:lsdException w:name="Block Text" w:semiHidden="1" w:unhideWhenUsed="1"/>
-    <w:lsdException w:name="Hyperlink" w:semiHidden="1" w:unhideWhenUsed="1"/>
-    <w:lsdException w:name="FollowedHyperlink" w:semiHidden="1" w:unhideWhenUsed="1"/>
-    <w:lsdException w:name="Strong" w:uiPriority="22" w:qFormat="1"/>
-    <w:lsdException w:name="Emphasis" w:uiPriority="20" w:qFormat="1"/>
-    <w:lsdException w:name="Document Map" w:semiHidden="1" w:unhideWhenUsed="1"/>
-    <w:lsdException w:name="Plain Text" w:semiHidden="1" w:unhideWhenUsed="1"/>
-    <w:lsdException w:name="E-mail Signature" w:semiHidden="1" w:unhideWhenUsed="1"/>
-    <w:lsdException w:name="HTML Top of Form" w:semiHidden="1" w:unhideWhenUsed="1"/>
-    <w:lsdException w:name="HTML Bottom of Form" w:semiHidden="1" w:unhideWhenUsed="1"/>
-    <w:lsdException w:name="Normal (Web)" w:semiHidden="1" w:unhideWhenUsed="1"/>
-    <w:lsdException w:name="HTML Acronym" w:semiHidden="1" w:unhideWhenUsed="1"/>
-    <w:lsdException w:name="HTML Address" w:semiHidden="1" w:unhideWhenUsed="1"/>
-    <w:lsdException w:name="HTML Cite" w:semiHidden="1" w:unhideWhenUsed="1"/>
-    <w:lsdException w:name="HTML Code" w:semiHidden="1" w:unhideWhenUsed="1"/>
-    <w:lsdException w:name="HTML Definition" w:semiHidden="1" w:unhideWhenUsed="1"/>
-    <w:lsdException w:name="HTML Keyboard" w:semiHidden="1" w:unhideWhenUsed="1"/>
-    <w:lsdException w:name="HTML Preformatted" w:semiHidden="1" w:unhideWhenUsed="1"/>
-    <w:lsdException w:name="HTML Sample" w:semiHidden="1" w:unhideWhenUsed="1"/>
-    <w:lsdException w:name="HTML Typewriter" w:semiHidden="1" w:unhideWhenUsed="1"/>
-    <w:lsdException w:name="HTML Variable" w:semiHidden="1" w:unhideWhenUsed="1"/>
-    <w:lsdException w:name="Normal Table" w:semiHidden="1" w:unhideWhenUsed="1"/>
-    <w:lsdException w:name="annotation subject" w:semiHidden="1" w:unhideWhenUsed="1"/>
-    <w:lsdException w:name="No List" w:semiHidden="1" w:unhideWhenUsed="1"/>
-    <w:lsdException w:name="Outline List 1" w:semiHidden="1" w:unhideWhenUsed="1"/>
-    <w:lsdException w:name="Outline List 2" w:semiHidden="1" w:unhideWhenUsed="1"/>
-    <w:lsdException w:name="Outline List 3" w:semiHidden="1" w:unhideWhenUsed="1"/>
-    <w:lsdException w:name="Table Simple 1" w:semiHidden="1" w:unhideWhenUsed="1"/>
-    <w:lsdException w:name="Table Simple 2" w:semiHidden="1" w:unhideWhenUsed="1"/>
-    <w:lsdException w:name="Table Simple 3" w:semiHidden="1" w:unhideWhenUsed="1"/>
-    <w:lsdException w:name="Table Classic 1" w:semiHidden="1" w:unhideWhenUsed="1"/>
-    <w:lsdException w:name="Table Classic 2" w:semiHidden="1" w:unhideWhenUsed="1"/>
-    <w:lsdException w:name="Table Classic 3" w:semiHidden="1" w:unhideWhenUsed="1"/>
-    <w:lsdException w:name="Table Classic 4" w:semiHidden="1" w:unhideWhenUsed="1"/>
-    <w:lsdException w:name="Table Colorful 1" w:semiHidden="1" w:unhideWhenUsed="1"/>
-    <w:lsdException w:name="Table Colorful 2" w:semiHidden="1" w:unhideWhenUsed="1"/>
-    <w:lsdException w:name="Table Colorful 3" w:semiHidden="1" w:unhideWhenUsed="1"/>
-    <w:lsdException w:name="Table Columns 1" w:semiHidden="1" w:unhideWhenUsed="1"/>
-    <w:lsdException w:name="Table Columns 2" w:semiHidden="1" w:unhideWhenUsed="1"/>
-    <w:lsdException w:name="Table Columns 3" w:semiHidden="1" w:unhideWhenUsed="1"/>
-    <w:lsdException w:name="Table Columns 4" w:semiHidden="1" w:unhideWhenUsed="1"/>
-    <w:lsdException w:name="Table Columns 5" w:semiHidden="1" w:unhideWhenUsed="1"/>
-    <w:lsdException w:name="Table Grid 1" w:semiHidden="1" w:unhideWhenUsed="1"/>
-    <w:lsdException w:name="Table Grid 2" w:semiHidden="1" w:unhideWhenUsed="1"/>
-    <w:lsdException w:name="Table Grid 3" w:semiHidden="1" w:unhideWhenUsed="1"/>
-    <w:lsdException w:name="Table Grid 4" w:semiHidden="1" w:unhideWhenUsed="1"/>
-    <w:lsdException w:name="Table Grid 5" w:semiHidden="1" w:unhideWhenUsed="1"/>
-    <w:lsdException w:name="Table Grid 6" w:semiHidden="1" w:unhideWhenUsed="1"/>
-    <w:lsdException w:name="Table Grid 7" w:semiHidden="1" w:unhideWhenUsed="1"/>
-    <w:lsdException w:name="Table Grid 8" w:semiHidden="1" w:unhideWhenUsed="1"/>
-    <w:lsdException w:name="Table List 1" w:semiHidden="1" w:unhideWhenUsed="1"/>
-    <w:lsdException w:name="Table List 2" w:semiHidden="1" w:unhideWhenUsed="1"/>
-    <w:lsdException w:name="Table List 3" w:semiHidden="1" w:unhideWhenUsed="1"/>
-    <w:lsdException w:name="Table List 4" w:semiHidden="1" w:unhideWhenUsed="1"/>
-    <w:lsdException w:name="Table List 5" w:semiHidden="1" w:unhideWhenUsed="1"/>
-    <w:lsdException w:name="Table List 6" w:semiHidden="1" w:unhideWhenUsed="1"/>
-    <w:lsdException w:name="Table List 7" w:semiHidden="1" w:unhideWhenUsed="1"/>
-    <w:lsdException w:name="Table List 8" w:semiHidden="1" w:unhideWhenUsed="1"/>
-    <w:lsdException w:name="Table 3D effects 1" w:semiHidden="1" w:unhideWhenUsed="1"/>
-    <w:lsdException w:name="Table 3D effects 2" w:semiHidden="1" w:unhideWhenUsed="1"/>
-    <w:lsdException w:name="Table 3D effects 3" w:semiHidden="1" w:unhideWhenUsed="1"/>
-    <w:lsdException w:name="Table Contemporary" w:semiHidden="1" w:unhideWhenUsed="1"/>
-    <w:lsdException w:name="Table Elegant" w:semiHidden="1" w:unhideWhenUsed="1"/>
-    <w:lsdException w:name="Table Professional" w:semiHidden="1" w:unhideWhenUsed="1"/>
-    <w:lsdException w:name="Table Subtle 1" w:semiHidden="1" w:unhideWhenUsed="1"/>
-    <w:lsdException w:name="Table Subtle 2" w:semiHidden="1" w:unhideWhenUsed="1"/>
-    <w:lsdException w:name="Table Web 1" w:semiHidden="1" w:unhideWhenUsed="1"/>
-    <w:lsdException w:name="Table Web 2" w:semiHidden="1" w:unhideWhenUsed="1"/>
-    <w:lsdException w:name="Table Web 3" w:semiHidden="1" w:unhideWhenUsed="1"/>
-    <w:lsdException w:name="Balloon Text" w:semiHidden="1" w:unhideWhenUsed="1"/>
-    <w:lsdException w:name="Table Grid" w:semiHidden="1" w:uiPriority="59" w:unhideWhenUsed="1"/>
-    <w:lsdException w:name="Table Theme" w:semiHidden="1" w:unhideWhenUsed="1"/>
-    <w:lsdException w:name="Placeholder Text" w:semiHidden="1"/>
-    <w:lsdException w:name="No Spacing" w:uiPriority="1" w:qFormat="1"/>
-    <w:lsdException w:name="Light Shading" w:uiPriority="60"/>
-    <w:lsdException w:name="Light List" w:uiPriority="61"/>
-    <w:lsdException w:name="Light Grid" w:uiPriority="62"/>
-    <w:lsdException w:name="Medium Shading 1" w:uiPriority="63"/>
-    <w:lsdException w:name="Medium Shading 2" w:uiPriority="64"/>
-    <w:lsdException w:name="Medium List 1" w:uiPriority="65"/>
-    <w:lsdException w:name="Medium List 2" w:uiPriority="66"/>
-    <w:lsdException w:name="Medium Grid 1" w:uiPriority="67"/>
-    <w:lsdException w:name="Medium Grid 2" w:uiPriority="68"/>
-    <w:lsdException w:name="Medium Grid 3" w:uiPriority="69"/>
-    <w:lsdException w:name="Dark List" w:uiPriority="70"/>
-    <w:lsdException w:name="Colorful Shading" w:uiPriority="71"/>
-    <w:lsdException w:name="Colorful List" w:uiPriority="72"/>
-    <w:lsdException w:name="Colorful Grid" w:uiPriority="73"/>
-    <w:lsdException w:name="Light Shading Accent 1" w:uiPriority="60"/>
-    <w:lsdException w:name="Light List Accent 1" w:uiPriority="61"/>
-    <w:lsdException w:name="Light Grid Accent 1" w:uiPriority="62"/>
-    <w:lsdException w:name="Medium Shading 1 Accent 1" w:uiPriority="63"/>
-    <w:lsdException w:name="Medium Shading 2 Accent 1" w:uiPriority="64"/>
-    <w:lsdException w:name="Medium List 1 Accent 1" w:uiPriority="65"/>
-    <w:lsdException w:name="Revision" w:semiHidden="1"/>
-    <w:lsdException w:name="List Paragraph" w:uiPriority="34" w:qFormat="1"/>
-    <w:lsdException w:name="Quote" w:uiPriority="29" w:qFormat="1"/>
-    <w:lsdException w:name="Intense Quote" w:uiPriority="30" w:qFormat="1"/>
-    <w:lsdException w:name="Medium List 2 Accent 1" w:uiPriority="66"/>
-    <w:lsdException w:name="Medium Grid 1 Accent 1" w:uiPriority="67"/>
-    <w:lsdException w:name="Medium Grid 2 Accent 1" w:uiPriority="68"/>
-    <w:lsdException w:name="Medium Grid 3 Accent 1" w:uiPriority="69"/>
-    <w:lsdException w:name="Dark List Accent 1" w:uiPriority="70"/>
-    <w:lsdException w:name="Colorful Shading Accent 1" w:uiPriority="71"/>
-    <w:lsdException w:name="Colorful List Accent 1" w:uiPriority="72"/>
-    <w:lsdException w:name="Colorful Grid Accent 1" w:uiPriority="73"/>
-    <w:lsdException w:name="Light Shading Accent 2" w:uiPriority="60"/>
-    <w:lsdException w:name="Light List Accent 2" w:uiPriority="61"/>
-    <w:lsdException w:name="Light Grid Accent 2" w:uiPriority="62"/>
-    <w:lsdException w:name="Medium Shading 1 Accent 2" w:uiPriority="63"/>
-    <w:lsdException w:name="Medium Shading 2 Accent 2" w:uiPriority="64"/>
-    <w:lsdException w:name="Medium List 1 Accent 2" w:uiPriority="65"/>
-    <w:lsdException w:name="Medium List 2 Accent 2" w:uiPriority="66"/>
-    <w:lsdException w:name="Medium Grid 1 Accent 2" w:uiPriority="67"/>
-    <w:lsdException w:name="Medium Grid 2 Accent 2" w:uiPriority="68"/>
-    <w:lsdException w:name="Medium Grid 3 Accent 2" w:uiPriority="69"/>
-    <w:lsdException w:name="Dark List Accent 2" w:uiPriority="70"/>
-    <w:lsdException w:name="Colorful Shading Accent 2" w:uiPriority="71"/>
-    <w:lsdException w:name="Colorful List Accent 2" w:uiPriority="72"/>
-    <w:lsdException w:name="Colorful Grid Accent 2" w:uiPriority="73"/>
-    <w:lsdException w:name="Light Shading Accent 3" w:uiPriority="60"/>
-    <w:lsdException w:name="Light List Accent 3" w:uiPriority="61"/>
-    <w:lsdException w:name="Light Grid Accent 3" w:uiPriority="62"/>
-    <w:lsdException w:name="Medium Shading 1 Accent 3" w:uiPriority="63"/>
-    <w:lsdException w:name="Medium Shading 2 Accent 3" w:uiPriority="64"/>
-    <w:lsdException w:name="Medium List 1 Accent 3" w:uiPriority="65"/>
-    <w:lsdException w:name="Medium List 2 Accent 3" w:uiPriority="66"/>
-    <w:lsdException w:name="Medium Grid 1 Accent 3" w:uiPriority="67"/>
-    <w:lsdException w:name="Medium Grid 2 Accent 3" w:uiPriority="68"/>
-    <w:lsdException w:name="Medium Grid 3 Accent 3" w:uiPriority="69"/>
-    <w:lsdException w:name="Dark List Accent 3" w:uiPriority="70"/>
-    <w:lsdException w:name="Colorful Shading Accent 3" w:uiPriority="71"/>
-    <w:lsdException w:name="Colorful List Accent 3" w:uiPriority="72"/>
-    <w:lsdException w:name="Colorful Grid Accent 3" w:uiPriority="73"/>
-    <w:lsdException w:name="Light Shading Accent 4" w:uiPriority="60"/>
-    <w:lsdException w:name="Light List Accent 4" w:uiPriority="61"/>
-    <w:lsdException w:name="Light Grid Accent 4" w:uiPriority="62"/>
-    <w:lsdException w:name="Medium Shading 1 Accent 4" w:uiPriority="63"/>
-    <w:lsdException w:name="Medium Shading 2 Accent 4" w:uiPriority="64"/>
-    <w:lsdException w:name="Medium List 1 Accent 4" w:uiPriority="65"/>
-    <w:lsdException w:name="Medium List 2 Accent 4" w:uiPriority="66"/>
-    <w:lsdException w:name="Medium Grid 1 Accent 4" w:uiPriority="67"/>
-    <w:lsdException w:name="Medium Grid 2 Accent 4" w:uiPriority="68"/>
-    <w:lsdException w:name="Medium Grid 3 Accent 4" w:uiPriority="69"/>
-    <w:lsdException w:name="Dark List Accent 4" w:uiPriority="70"/>
-    <w:lsdException w:name="Colorful Shading Accent 4" w:uiPriority="71"/>
-    <w:lsdException w:name="Colorful List Accent 4" w:uiPriority="72"/>
-    <w:lsdException w:name="Colorful Grid Accent 4" w:uiPriority="73"/>
-    <w:lsdException w:name="Light Shading Accent 5" w:uiPriority="60"/>
-    <w:lsdException w:name="Light List Accent 5" w:uiPriority="61"/>
-    <w:lsdException w:name="Light Grid Accent 5" w:uiPriority="62"/>
-    <w:lsdException w:name="Medium Shading 1 Accent 5" w:uiPriority="63"/>
-    <w:lsdException w:name="Medium Shading 2 Accent 5" w:uiPriority="64"/>
-    <w:lsdException w:name="Medium List 1 Accent 5" w:uiPriority="65"/>
-    <w:lsdException w:name="Medium List 2 Accent 5" w:uiPriority="66"/>
-    <w:lsdException w:name="Medium Grid 1 Accent 5" w:uiPriority="67"/>
-    <w:lsdException w:name="Medium Grid 2 Accent 5" w:uiPriority="68"/>
-    <w:lsdException w:name="Medium Grid 3 Accent 5" w:uiPriority="69"/>
-    <w:lsdException w:name="Dark List Accent 5" w:uiPriority="70"/>
-    <w:lsdException w:name="Colorful Shading Accent 5" w:uiPriority="71"/>
-    <w:lsdException w:name="Colorful List Accent 5" w:uiPriority="72"/>
-    <w:lsdException w:name="Colorful Grid Accent 5" w:uiPriority="73"/>
-    <w:lsdException w:name="Light Shading Accent 6" w:uiPriority="60"/>
-    <w:lsdException w:name="Light List Accent 6" w:uiPriority="61"/>
-    <w:lsdException w:name="Light Grid Accent 6" w:uiPriority="62"/>
-    <w:lsdException w:name="Medium Shading 1 Accent 6" w:uiPriority="63"/>
-    <w:lsdException w:name="Medium Shading 2 Accent 6" w:uiPriority="64"/>
-    <w:lsdException w:name="Medium List 1 Accent 6" w:uiPriority="65"/>
-    <w:lsdException w:name="Medium List 2 Accent 6" w:uiPriority="66"/>
-    <w:lsdException w:name="Medium Grid 1 Accent 6" w:uiPriority="67"/>
-    <w:lsdException w:name="Medium Grid 2 Accent 6" w:uiPriority="68"/>
-    <w:lsdException w:name="Medium Grid 3 Accent 6" w:uiPriority="69"/>
-    <w:lsdException w:name="Dark List Accent 6" w:uiPriority="70"/>
-    <w:lsdException w:name="Colorful Shading Accent 6" w:uiPriority="71"/>
-    <w:lsdException w:name="Colorful List Accent 6" w:uiPriority="72"/>
-    <w:lsdException w:name="Colorful Grid Accent 6" w:uiPriority="73"/>
-    <w:lsdException w:name="Subtle Emphasis" w:uiPriority="19" w:qFormat="1"/>
-    <w:lsdException w:name="Intense Emphasis" w:uiPriority="21" w:qFormat="1"/>
-    <w:lsdException w:name="Subtle Reference" w:uiPriority="31" w:qFormat="1"/>
-    <w:lsdException w:name="Intense Reference" w:uiPriority="32" w:qFormat="1"/>
-    <w:lsdException w:name="Book Title" w:uiPriority="33" w:qFormat="1"/>
-    <w:lsdException w:name="Bibliography" w:semiHidden="1" w:uiPriority="37" w:unhideWhenUsed="1"/>
-    <w:lsdException w:name="TOC Heading" w:semiHidden="1" w:uiPriority="39" w:unhideWhenUsed="1" w:qFormat="1"/>
-    <w:lsdException w:name="Plain Table 1" w:uiPriority="41"/>
-    <w:lsdException w:name="Plain Table 2" w:uiPriority="42"/>
-    <w:lsdException w:name="Plain Table 3" w:uiPriority="43"/>
-    <w:lsdException w:name="Plain Table 4" w:uiPriority="44"/>
-    <w:lsdException w:name="Plain Table 5" w:uiPriority="45"/>
-    <w:lsdException w:name="Grid Table Light" w:uiPriority="40"/>
-    <w:lsdException w:name="Grid Table 1 Light" w:uiPriority="46"/>
-    <w:lsdException w:name="Grid Table 2" w:uiPriority="47"/>
-    <w:lsdException w:name="Grid Table 3" w:uiPriority="48"/>
-    <w:lsdException w:name="Grid Table 4" w:uiPriority="49"/>
-    <w:lsdException w:name="Grid Table 5 Dark" w:uiPriority="50"/>
-    <w:lsdException w:name="Grid Table 6 Colorful" w:uiPriority="51"/>
-    <w:lsdException w:name="Grid Table 7 Colorful" w:uiPriority="52"/>
-    <w:lsdException w:name="Grid Table 1 Light Accent 1" w:uiPriority="46"/>
-    <w:lsdException w:name="Grid Table 2 Accent 1" w:uiPriority="47"/>
-    <w:lsdException w:name="Grid Table 3 Accent 1" w:uiPriority="48"/>
-    <w:lsdException w:name="Grid Table 4 Accent 1" w:uiPriority="49"/>
-    <w:lsdException w:name="Grid Table 5 Dark Accent 1" w:uiPriority="50"/>
-    <w:lsdException w:name="Grid Table 6 Colorful Accent 1" w:uiPriority="51"/>
-    <w:lsdException w:name="Grid Table 7 Colorful Accent 1" w:uiPriority="52"/>
-    <w:lsdException w:name="Grid Table 1 Light Accent 2" w:uiPriority="46"/>
-    <w:lsdException w:name="Grid Table 2 Accent 2" w:uiPriority="47"/>
-    <w:lsdException w:name="Grid Table 3 Accent 2" w:uiPriority="48"/>
-    <w:lsdException w:name="Grid Table 4 Accent 2" w:uiPriority="49"/>
-    <w:lsdException w:name="Grid Table 5 Dark Accent 2" w:uiPriority="50"/>
-    <w:lsdException w:name="Grid Table 6 Colorful Accent 2" w:uiPriority="51"/>
-    <w:lsdException w:name="Grid Table 7 Colorful Accent 2" w:uiPriority="52"/>
-    <w:lsdException w:name="Grid Table 1 Light Accent 3" w:uiPriority="46"/>
-    <w:lsdException w:name="Grid Table 2 Accent 3" w:uiPriority="47"/>
-    <w:lsdException w:name="Grid Table 3 Accent 3" w:uiPriority="48"/>
-    <w:lsdException w:name="Grid Table 4 Accent 3" w:uiPriority="49"/>
-    <w:lsdException w:name="Grid Table 5 Dark Accent 3" w:uiPriority="50"/>
-    <w:lsdException w:name="Grid Table 6 Colorful Accent 3" w:uiPriority="51"/>
-    <w:lsdException w:name="Grid Table 7 Colorful Accent 3" w:uiPriority="52"/>
-    <w:lsdException w:name="Grid Table 1 Light Accent 4" w:uiPriority="46"/>
-    <w:lsdException w:name="Grid Table 2 Accent 4" w:uiPriority="47"/>
-    <w:lsdException w:name="Grid Table 3 Accent 4" w:uiPriority="48"/>
-    <w:lsdException w:name="Grid Table 4 Accent 4" w:uiPriority="49"/>
-    <w:lsdException w:name="Grid Table 5 Dark Accent 4" w:uiPriority="50"/>
-    <w:lsdException w:name="Grid Table 6 Colorful Accent 4" w:uiPriority="51"/>
-    <w:lsdException w:name="Grid Table 7 Colorful Accent 4" w:uiPriority="52"/>
-    <w:lsdException w:name="Grid Table 1 Light Accent 5" w:uiPriority="46"/>
-    <w:lsdException w:name="Grid Table 2 Accent 5" w:uiPriority="47"/>
-    <w:lsdException w:name="Grid Table 3 Accent 5" w:uiPriority="48"/>
-    <w:lsdException w:name="Grid Table 4 Accent 5" w:uiPriority="49"/>
-    <w:lsdException w:name="Grid Table 5 Dark Accent 5" w:uiPriority="50"/>
-    <w:lsdException w:name="Grid Table 6 Colorful Accent 5" w:uiPriority="51"/>
-    <w:lsdException w:name="Grid Table 7 Colorful Accent 5" w:uiPriority="52"/>
-    <w:lsdException w:name="Grid Table 1 Light Accent 6" w:uiPriority="46"/>
-    <w:lsdException w:name="Grid Table 2 Accent 6" w:uiPriority="47"/>
-    <w:lsdException w:name="Grid Table 3 Accent 6" w:uiPriority="48"/>
-    <w:lsdException w:name="Grid Table 4 Accent 6" w:uiPriority="49"/>
-    <w:lsdException w:name="Grid Table 5 Dark Accent 6" w:uiPriority="50"/>
-    <w:lsdException w:name="Grid Table 6 Colorful Accent 6" w:uiPriority="51"/>
-    <w:lsdException w:name="Grid Table 7 Colorful Accent 6" w:uiPriority="52"/>
-    <w:lsdException w:name="List Table 1 Light" w:uiPriority="46"/>
-    <w:lsdException w:name="List Table 2" w:uiPriority="47"/>
-    <w:lsdException w:name="List Table 3" w:uiPriority="48"/>
-    <w:lsdException w:name="List Table 4" w:uiPriority="49"/>
-    <w:lsdException w:name="List Table 5 Dark" w:uiPriority="50"/>
-    <w:lsdException w:name="List Table 6 Colorful" w:uiPriority="51"/>
-    <w:lsdException w:name="List Table 7 Colorful" w:uiPriority="52"/>
-    <w:lsdException w:name="List Table 1 Light Accent 1" w:uiPriority="46"/>
-    <w:lsdException w:name="List Table 2 Accent 1" w:uiPriority="47"/>
-    <w:lsdException w:name="List Table 3 Accent 1" w:uiPriority="48"/>
-    <w:lsdException w:name="List Table 4 Accent 1" w:uiPriority="49"/>
-    <w:lsdException w:name="List Table 5 Dark Accent 1" w:uiPriority="50"/>
-    <w:lsdException w:name="List Table 6 Colorful Accent 1" w:uiPriority="51"/>
-    <w:lsdException w:name="List Table 7 Colorful Accent 1" w:uiPriority="52"/>
-    <w:lsdException w:name="List Table 1 Light Accent 2" w:uiPriority="46"/>
-    <w:lsdException w:name="List Table 2 Accent 2" w:uiPriority="47"/>
-    <w:lsdException w:name="List Table 3 Accent 2" w:uiPriority="48"/>
-    <w:lsdException w:name="List Table 4 Accent 2" w:uiPriority="49"/>
-    <w:lsdException w:name="List Table 5 Dark Accent 2" w:uiPriority="50"/>
-    <w:lsdException w:name="List Table 6 Colorful Accent 2" w:uiPriority="51"/>
-    <w:lsdException w:name="List Table 7 Colorful Accent 2" w:uiPriority="52"/>
-    <w:lsdException w:name="List Table 1 Light Accent 3" w:uiPriority="46"/>
-    <w:lsdException w:name="List Table 2 Accent 3" w:uiPriority="47"/>
-    <w:lsdException w:name="List Table 3 Accent 3" w:uiPriority="48"/>
-    <w:lsdException w:name="List Table 4 Accent 3" w:uiPriority="49"/>
-    <w:lsdException w:name="List Table 5 Dark Accent 3" w:uiPriority="50"/>
-    <w:lsdException w:name="List Table 6 Colorful Accent 3" w:uiPriority="51"/>
-    <w:lsdException w:name="List Table 7 Colorful Accent 3" w:uiPriority="52"/>
-    <w:lsdException w:name="List Table 1 Light Accent 4" w:uiPriority="46"/>
-    <w:lsdException w:name="List Table 2 Accent 4" w:uiPriority="47"/>
-    <w:lsdException w:name="List Table 3 Accent 4" w:uiPriority="48"/>
-    <w:lsdException w:name="List Table 4 Accent 4" w:uiPriority="49"/>
-    <w:lsdException w:name="List Table 5 Dark Accent 4" w:uiPriority="50"/>
-    <w:lsdException w:name="List Table 6 Colorful Accent 4" w:uiPriority="51"/>
-    <w:lsdException w:name="List Table 7 Colorful Accent 4" w:uiPriority="52"/>
-    <w:lsdException w:name="List Table 1 Light Accent 5" w:uiPriority="46"/>
-    <w:lsdException w:name="List Table 2 Accent 5" w:uiPriority="47"/>
-    <w:lsdException w:name="List Table 3 Accent 5" w:uiPriority="48"/>
-    <w:lsdException w:name="List Table 4 Accent 5" w:uiPriority="49"/>
-    <w:lsdException w:name="List Table 5 Dark Accent 5" w:uiPriority="50"/>
-    <w:lsdException w:name="List Table 6 Colorful Accent 5" w:uiPriority="51"/>
-    <w:lsdException w:name="List Table 7 Colorful Accent 5" w:uiPriority="52"/>
-    <w:lsdException w:name="List Table 1 Light Accent 6" w:uiPriority="46"/>
-    <w:lsdException w:name="List Table 2 Accent 6" w:uiPriority="47"/>
-    <w:lsdException w:name="List Table 3 Accent 6" w:uiPriority="48"/>
-    <w:lsdException w:name="List Table 4 Accent 6" w:uiPriority="49"/>
-    <w:lsdException w:name="List Table 5 Dark Accent 6" w:uiPriority="50"/>
-    <w:lsdException w:name="List Table 6 Colorful Accent 6" w:uiPriority="51"/>
-    <w:lsdException w:name="List Table 7 Colorful Accent 6" w:uiPriority="52"/>
-    <w:lsdException w:name="Mention" w:semiHidden="1" w:unhideWhenUsed="1"/>
-    <w:lsdException w:name="Smart Hyperlink" w:semiHidden="1" w:unhideWhenUsed="1"/>
-    <w:lsdException w:name="Hashtag" w:semiHidden="1" w:unhideWhenUsed="1"/>
-    <w:lsdException w:name="Unresolved Mention" w:semiHidden="1" w:unhideWhenUsed="1"/>
-    <w:lsdException w:name="Smart Link" w:semiHidden="1" w:unhideWhenUsed="1"/>
+  <w:latentStyles w:defLockedState="0" w:defUIPriority="99" w:defSemiHidden="1" w:defUnhideWhenUsed="1" w:defQFormat="0" w:count="267">
+    <w:lsdException w:name="Normal" w:semiHidden="0" w:uiPriority="0" w:unhideWhenUsed="0" w:qFormat="1"/>
+    <w:lsdException w:name="heading 1" w:semiHidden="0" w:uiPriority="9" w:unhideWhenUsed="0" w:qFormat="1"/>
+    <w:lsdException w:name="heading 2" w:uiPriority="9" w:qFormat="1"/>
+    <w:lsdException w:name="heading 3" w:uiPriority="9" w:qFormat="1"/>
+    <w:lsdException w:name="heading 4" w:uiPriority="9" w:qFormat="1"/>
+    <w:lsdException w:name="heading 5" w:uiPriority="9" w:qFormat="1"/>
+    <w:lsdException w:name="heading 6" w:uiPriority="9" w:qFormat="1"/>
+    <w:lsdException w:name="heading 7" w:uiPriority="9" w:qFormat="1"/>
+    <w:lsdException w:name="heading 8" w:uiPriority="9" w:qFormat="1"/>
+    <w:lsdException w:name="heading 9" w:uiPriority="9" w:qFormat="1"/>
+    <w:lsdException w:name="toc 1" w:uiPriority="39"/>
+    <w:lsdException w:name="toc 2" w:uiPriority="39"/>
+    <w:lsdException w:name="toc 3" w:uiPriority="39"/>
+    <w:lsdException w:name="toc 4" w:uiPriority="39"/>
+    <w:lsdException w:name="toc 5" w:uiPriority="39"/>
+    <w:lsdException w:name="toc 6" w:uiPriority="39"/>
+    <w:lsdException w:name="toc 7" w:uiPriority="39"/>
+    <w:lsdException w:name="toc 8" w:uiPriority="39"/>
+    <w:lsdException w:name="toc 9" w:uiPriority="39"/>
+    <w:lsdException w:name="caption" w:uiPriority="35" w:qFormat="1"/>
+    <w:lsdException w:name="Title" w:semiHidden="0" w:uiPriority="10" w:unhideWhenUsed="0" w:qFormat="1"/>
+    <w:lsdException w:name="Default Paragraph Font" w:uiPriority="1"/>
+    <w:lsdException w:name="Subtitle" w:semiHidden="0" w:uiPriority="11" w:unhideWhenUsed="0" w:qFormat="1"/>
+    <w:lsdException w:name="Strong" w:semiHidden="0" w:uiPriority="22" w:unhideWhenUsed="0" w:qFormat="1"/>
+    <w:lsdException w:name="Emphasis" w:semiHidden="0" w:uiPriority="20" w:unhideWhenUsed="0" w:qFormat="1"/>
+    <w:lsdException w:name="Table Grid" w:uiPriority="59"/>
+    <w:lsdException w:name="Placeholder Text" w:unhideWhenUsed="0"/>
+    <w:lsdException w:name="No Spacing" w:semiHidden="0" w:uiPriority="1" w:unhideWhenUsed="0" w:qFormat="1"/>
+    <w:lsdException w:name="Light Shading" w:semiHidden="0" w:uiPriority="60" w:unhideWhenUsed="0"/>
+    <w:lsdException w:name="Light List" w:semiHidden="0" w:uiPriority="61" w:unhideWhenUsed="0"/>
+    <w:lsdException w:name="Light Grid" w:semiHidden="0" w:uiPriority="62" w:unhideWhenUsed="0"/>
+    <w:lsdException w:name="Medium Shading 1" w:semiHidden="0" w:uiPriority="63" w:unhideWhenUsed="0"/>
+    <w:lsdException w:name="Medium Shading 2" w:semiHidden="0" w:uiPriority="64" w:unhideWhenUsed="0"/>
+    <w:lsdException w:name="Medium List 1" w:semiHidden="0" w:uiPriority="65" w:unhideWhenUsed="0"/>
+    <w:lsdException w:name="Medium List 2" w:semiHidden="0" w:uiPriority="66" w:unhideWhenUsed="0"/>
+    <w:lsdException w:name="Medium Grid 1" w:semiHidden="0" w:uiPriority="67" w:unhideWhenUsed="0"/>
+    <w:lsdException w:name="Medium Grid 2" w:semiHidden="0" w:uiPriority="68" w:unhideWhenUsed="0"/>
+    <w:lsdException w:name="Medium Grid 3" w:semiHidden="0" w:uiPriority="69" w:unhideWhenUsed="0"/>
+    <w:lsdException w:name="Dark List" w:semiHidden="0" w:uiPriority="70" w:unhideWhenUsed="0"/>
+    <w:lsdException w:name="Colorful Shading" w:semiHidden="0" w:uiPriority="71" w:unhideWhenUsed="0"/>
+    <w:lsdException w:name="Colorful List" w:semiHidden="0" w:uiPriority="72" w:unhideWhenUsed="0"/>
+    <w:lsdException w:name="Colorful Grid" w:semiHidden="0" w:uiPriority="73" w:unhideWhenUsed="0"/>
+    <w:lsdException w:name="Light Shading Accent 1" w:semiHidden="0" w:uiPriority="60" w:unhideWhenUsed="0"/>
+    <w:lsdException w:name="Light List Accent 1" w:semiHidden="0" w:uiPriority="61" w:unhideWhenUsed="0"/>
+    <w:lsdException w:name="Light Grid Accent 1" w:semiHidden="0" w:uiPriority="62" w:unhideWhenUsed="0"/>
+    <w:lsdException w:name="Medium Shading 1 Accent 1" w:semiHidden="0" w:uiPriority="63" w:unhideWhenUsed="0"/>
+    <w:lsdException w:name="Medium Shading 2 Accent 1" w:semiHidden="0" w:uiPriority="64" w:unhideWhenUsed="0"/>
+    <w:lsdException w:name="Medium List 1 Accent 1" w:semiHidden="0" w:uiPriority="65" w:unhideWhenUsed="0"/>
+    <w:lsdException w:name="Revision" w:unhideWhenUsed="0"/>
+    <w:lsdException w:name="List Paragraph" w:semiHidden="0" w:uiPriority="34" w:unhideWhenUsed="0" w:qFormat="1"/>
+    <w:lsdException w:name="Quote" w:semiHidden="0" w:uiPriority="29" w:unhideWhenUsed="0" w:qFormat="1"/>
+    <w:lsdException w:name="Intense Quote" w:semiHidden="0" w:uiPriority="30" w:unhideWhenUsed="0" w:qFormat="1"/>
+    <w:lsdException w:name="Medium List 2 Accent 1" w:semiHidden="0" w:uiPriority="66" w:unhideWhenUsed="0"/>
+    <w:lsdException w:name="Medium Grid 1 Accent 1" w:semiHidden="0" w:uiPriority="67" w:unhideWhenUsed="0"/>
+    <w:lsdException w:name="Medium Grid 2 Accent 1" w:semiHidden="0" w:uiPriority="68" w:unhideWhenUsed="0"/>
+    <w:lsdException w:name="Medium Grid 3 Accent 1" w:semiHidden="0" w:uiPriority="69" w:unhideWhenUsed="0"/>
+    <w:lsdException w:name="Dark List Accent 1" w:semiHidden="0" w:uiPriority="70" w:unhideWhenUsed="0"/>
+    <w:lsdException w:name="Colorful Shading Accent 1" w:semiHidden="0" w:uiPriority="71" w:unhideWhenUsed="0"/>
+    <w:lsdException w:name="Colorful List Accent 1" w:semiHidden="0" w:uiPriority="72" w:unhideWhenUsed="0"/>
+    <w:lsdException w:name="Colorful Grid Accent 1" w:semiHidden="0" w:uiPriority="73" w:unhideWhenUsed="0"/>
+    <w:lsdException w:name="Light Shading Accent 2" w:semiHidden="0" w:uiPriority="60" w:unhideWhenUsed="0"/>
+    <w:lsdException w:name="Light List Accent 2" w:semiHidden="0" w:uiPriority="61" w:unhideWhenUsed="0"/>
+    <w:lsdException w:name="Light Grid Accent 2" w:semiHidden="0" w:uiPriority="62" w:unhideWhenUsed="0"/>
+    <w:lsdException w:name="Medium Shading 1 Accent 2" w:semiHidden="0" w:uiPriority="63" w:unhideWhenUsed="0"/>
+    <w:lsdException w:name="Medium Shading 2 Accent 2" w:semiHidden="0" w:uiPriority="64" w:unhideWhenUsed="0"/>
+    <w:lsdException w:name="Medium List 1 Accent 2" w:semiHidden="0" w:uiPriority="65" w:unhideWhenUsed="0"/>
+    <w:lsdException w:name="Medium List 2 Accent 2" w:semiHidden="0" w:uiPriority="66" w:unhideWhenUsed="0"/>
+    <w:lsdException w:name="Medium Grid 1 Accent 2" w:semiHidden="0" w:uiPriority="67" w:unhideWhenUsed="0"/>
+    <w:lsdException w:name="Medium Grid 2 Accent 2" w:semiHidden="0" w:uiPriority="68" w:unhideWhenUsed="0"/>
+    <w:lsdException w:name="Medium Grid 3 Accent 2" w:semiHidden="0" w:uiPriority="69" w:unhideWhenUsed="0"/>
+    <w:lsdException w:name="Dark List Accent 2" w:semiHidden="0" w:uiPriority="70" w:unhideWhenUsed="0"/>
+    <w:lsdException w:name="Colorful Shading Accent 2" w:semiHidden="0" w:uiPriority="71" w:unhideWhenUsed="0"/>
+    <w:lsdException w:name="Colorful List Accent 2" w:semiHidden="0" w:uiPriority="72" w:unhideWhenUsed="0"/>
+    <w:lsdException w:name="Colorful Grid Accent 2" w:semiHidden="0" w:uiPriority="73" w:unhideWhenUsed="0"/>
+    <w:lsdException w:name="Light Shading Accent 3" w:semiHidden="0" w:uiPriority="60" w:unhideWhenUsed="0"/>
+    <w:lsdException w:name="Light List Accent 3" w:semiHidden="0" w:uiPriority="61" w:unhideWhenUsed="0"/>
+    <w:lsdException w:name="Light Grid Accent 3" w:semiHidden="0" w:uiPriority="62" w:unhideWhenUsed="0"/>
+    <w:lsdException w:name="Medium Shading 1 Accent 3" w:semiHidden="0" w:uiPriority="63" w:unhideWhenUsed="0"/>
+    <w:lsdException w:name="Medium Shading 2 Accent 3" w:semiHidden="0" w:uiPriority="64" w:unhideWhenUsed="0"/>
+    <w:lsdException w:name="Medium List 1 Accent 3" w:semiHidden="0" w:uiPriority="65" w:unhideWhenUsed="0"/>
+    <w:lsdException w:name="Medium List 2 Accent 3" w:semiHidden="0" w:uiPriority="66" w:unhideWhenUsed="0"/>
+    <w:lsdException w:name="Medium Grid 1 Accent 3" w:semiHidden="0" w:uiPriority="67" w:unhideWhenUsed="0"/>
+    <w:lsdException w:name="Medium Grid 2 Accent 3" w:semiHidden="0" w:uiPriority="68" w:unhideWhenUsed="0"/>
+    <w:lsdException w:name="Medium Grid 3 Accent 3" w:semiHidden="0" w:uiPriority="69" w:unhideWhenUsed="0"/>
+    <w:lsdException w:name="Dark List Accent 3" w:semiHidden="0" w:uiPriority="70" w:unhideWhenUsed="0"/>
+    <w:lsdException w:name="Colorful Shading Accent 3" w:semiHidden="0" w:uiPriority="71" w:unhideWhenUsed="0"/>
+    <w:lsdException w:name="Colorful List Accent 3" w:semiHidden="0" w:uiPriority="72" w:unhideWhenUsed="0"/>
+    <w:lsdException w:name="Colorful Grid Accent 3" w:semiHidden="0" w:uiPriority="73" w:unhideWhenUsed="0"/>
+    <w:lsdException w:name="Light Shading Accent 4" w:semiHidden="0" w:uiPriority="60" w:unhideWhenUsed="0"/>
+    <w:lsdException w:name="Light List Accent 4" w:semiHidden="0" w:uiPriority="61" w:unhideWhenUsed="0"/>
+    <w:lsdException w:name="Light Grid Accent 4" w:semiHidden="0" w:uiPriority="62" w:unhideWhenUsed="0"/>
+    <w:lsdException w:name="Medium Shading 1 Accent 4" w:semiHidden="0" w:uiPriority="63" w:unhideWhenUsed="0"/>
+    <w:lsdException w:name="Medium Shading 2 Accent 4" w:semiHidden="0" w:uiPriority="64" w:unhideWhenUsed="0"/>
+    <w:lsdException w:name="Medium List 1 Accent 4" w:semiHidden="0" w:uiPriority="65" w:unhideWhenUsed="0"/>
+    <w:lsdException w:name="Medium List 2 Accent 4" w:semiHidden="0" w:uiPriority="66" w:unhideWhenUsed="0"/>
+    <w:lsdException w:name="Medium Grid 1 Accent 4" w:semiHidden="0" w:uiPriority="67" w:unhideWhenUsed="0"/>
+    <w:lsdException w:name="Medium Grid 2 Accent 4" w:semiHidden="0" w:uiPriority="68" w:unhideWhenUsed="0"/>
+    <w:lsdException w:name="Medium Grid 3 Accent 4" w:semiHidden="0" w:uiPriority="69" w:unhideWhenUsed="0"/>
+    <w:lsdException w:name="Dark List Accent 4" w:semiHidden="0" w:uiPriority="70" w:unhideWhenUsed="0"/>
+    <w:lsdException w:name="Colorful Shading Accent 4" w:semiHidden="0" w:uiPriority="71" w:unhideWhenUsed="0"/>
+    <w:lsdException w:name="Colorful List Accent 4" w:semiHidden="0" w:uiPriority="72" w:unhideWhenUsed="0"/>
+    <w:lsdException w:name="Colorful Grid Accent 4" w:semiHidden="0" w:uiPriority="73" w:unhideWhenUsed="0"/>
+    <w:lsdException w:name="Light Shading Accent 5" w:semiHidden="0" w:uiPriority="60" w:unhideWhenUsed="0"/>
+    <w:lsdException w:name="Light List Accent 5" w:semiHidden="0" w:uiPriority="61" w:unhideWhenUsed="0"/>
+    <w:lsdException w:name="Light Grid Accent 5" w:semiHidden="0" w:uiPriority="62" w:unhideWhenUsed="0"/>
+    <w:lsdException w:name="Medium Shading 1 Accent 5" w:semiHidden="0" w:uiPriority="63" w:unhideWhenUsed="0"/>
+    <w:lsdException w:name="Medium Shading 2 Accent 5" w:semiHidden="0" w:uiPriority="64" w:unhideWhenUsed="0"/>
+    <w:lsdException w:name="Medium List 1 Accent 5" w:semiHidden="0" w:uiPriority="65" w:unhideWhenUsed="0"/>
+    <w:lsdException w:name="Medium List 2 Accent 5" w:semiHidden="0" w:uiPriority="66" w:unhideWhenUsed="0"/>
+    <w:lsdException w:name="Medium Grid 1 Accent 5" w:semiHidden="0" w:uiPriority="67" w:unhideWhenUsed="0"/>
+    <w:lsdException w:name="Medium Grid 2 Accent 5" w:semiHidden="0" w:uiPriority="68" w:unhideWhenUsed="0"/>
+    <w:lsdException w:name="Medium Grid 3 Accent 5" w:semiHidden="0" w:uiPriority="69" w:unhideWhenUsed="0"/>
+    <w:lsdException w:name="Dark List Accent 5" w:semiHidden="0" w:uiPriority="70" w:unhideWhenUsed="0"/>
+    <w:lsdException w:name="Colorful Shading Accent 5" w:semiHidden="0" w:uiPriority="71" w:unhideWhenUsed="0"/>
+    <w:lsdException w:name="Colorful List Accent 5" w:semiHidden="0" w:uiPriority="72" w:unhideWhenUsed="0"/>
+    <w:lsdException w:name="Colorful Grid Accent 5" w:semiHidden="0" w:uiPriority="73" w:unhideWhenUsed="0"/>
+    <w:lsdException w:name="Light Shading Accent 6" w:semiHidden="0" w:uiPriority="60" w:unhideWhenUsed="0"/>
+    <w:lsdException w:name="Light List Accent 6" w:semiHidden="0" w:uiPriority="61" w:unhideWhenUsed="0"/>
+    <w:lsdException w:name="Light Grid Accent 6" w:semiHidden="0" w:uiPriority="62" w:unhideWhenUsed="0"/>
+    <w:lsdException w:name="Medium Shading 1 Accent 6" w:semiHidden="0" w:uiPriority="63" w:unhideWhenUsed="0"/>
+    <w:lsdException w:name="Medium Shading 2 Accent 6" w:semiHidden="0" w:uiPriority="64" w:unhideWhenUsed="0"/>
+    <w:lsdException w:name="Medium List 1 Accent 6" w:semiHidden="0" w:uiPriority="65" w:unhideWhenUsed="0"/>
+    <w:lsdException w:name="Medium List 2 Accent 6" w:semiHidden="0" w:uiPriority="66" w:unhideWhenUsed="0"/>
+    <w:lsdException w:name="Medium Grid 1 Accent 6" w:semiHidden="0" w:uiPriority="67" w:unhideWhenUsed="0"/>
+    <w:lsdException w:name="Medium Grid 2 Accent 6" w:semiHidden="0" w:uiPriority="68" w:unhideWhenUsed="0"/>
+    <w:lsdException w:name="Medium Grid 3 Accent 6" w:semiHidden="0" w:uiPriority="69" w:unhideWhenUsed="0"/>
+    <w:lsdException w:name="Dark List Accent 6" w:semiHidden="0" w:uiPriority="70" w:unhideWhenUsed="0"/>
+    <w:lsdException w:name="Colorful Shading Accent 6" w:semiHidden="0" w:uiPriority="71" w:unhideWhenUsed="0"/>
+    <w:lsdException w:name="Colorful List Accent 6" w:semiHidden="0" w:uiPriority="72" w:unhideWhenUsed="0"/>
+    <w:lsdException w:name="Colorful Grid Accent 6" w:semiHidden="0" w:uiPriority="73" w:unhideWhenUsed="0"/>
+    <w:lsdException w:name="Subtle Emphasis" w:semiHidden="0" w:uiPriority="19" w:unhideWhenUsed="0" w:qFormat="1"/>
+    <w:lsdException w:name="Intense Emphasis" w:semiHidden="0" w:uiPriority="21" w:unhideWhenUsed="0" w:qFormat="1"/>
+    <w:lsdException w:name="Subtle Reference" w:semiHidden="0" w:uiPriority="31" w:unhideWhenUsed="0" w:qFormat="1"/>
+    <w:lsdException w:name="Intense Reference" w:semiHidden="0" w:uiPriority="32" w:unhideWhenUsed="0" w:qFormat="1"/>
+    <w:lsdException w:name="Book Title" w:semiHidden="0" w:uiPriority="33" w:unhideWhenUsed="0" w:qFormat="1"/>
+    <w:lsdException w:name="Bibliography" w:uiPriority="37"/>
+    <w:lsdException w:name="TOC Heading" w:uiPriority="39" w:qFormat="1"/>
+  </w:latentStyles>
+  <w:style w:type="paragraph" w:default="1" w:styleId="Normal">
+    <w:name w:val="Normal"/>
+    <w:qFormat/>
+  </w:style>
+  <w:style w:type="character" w:default="1" w:styleId="DefaultParagraphFont">
+    <w:name w:val="Default Paragraph Font"/>
+    <w:uiPriority w:val="1"/>
+    <w:semiHidden/>
+    <w:unhideWhenUsed/>
+  </w:style>
+  <w:style w:type="table" w:default="1" w:styleId="TableNormal">
+    <w:name w:val="Normal Table"/>
+    <w:uiPriority w:val="99"/>
+    <w:semiHidden/>
+    <w:unhideWhenUsed/>
+    <w:tblPr>
+      <w:tblInd w:w="0" w:type="dxa"/>
+      <w:tblCellMar>
+        <w:top w:w="0" w:type="dxa"/>
+        <w:left w:w="108" w:type="dxa"/>
+        <w:bottom w:w="0" w:type="dxa"/>
+        <w:right w:w="108" w:type="dxa"/>
+      </w:tblCellMar>
+    </w:tblPr>
+  </w:style>
+  <w:style w:type="numbering" w:default="1" w:styleId="NoList">
+    <w:name w:val="No List"/>
+    <w:uiPriority w:val="99"/>
+    <w:semiHidden/>
+    <w:unhideWhenUsed/>
+  </w:style>
+  <w:style w:type="paragraph" w:styleId="ListParagraph">
+    <w:name w:val="List Paragraph"/>
+    <w:basedOn w:val="Normal"/>
+    <w:uiPriority w:val="34"/>
+    <w:qFormat/>
+    <w:rsid w:val="00B30593"/>
+    <w:pPr>
+      <w:ind w:left="720"/>
+      <w:contextualSpacing/>
+    </w:pPr>
+  </w:style>
+  <w:style w:type="character" w:styleId="Strong">
+    <w:name w:val="Strong"/>
+    <w:basedOn w:val="DefaultParagraphFont"/>
+    <w:uiPriority w:val="22"/>
+    <w:qFormat/>
+    <w:rsid w:val="00A06B98"/>
+    <w:rPr>
+      <w:b/>
+      <w:bCs/>
+    </w:rPr>
+  </w:style>
+  <w:style w:type="character" w:styleId="Hyperlink">
+    <w:name w:val="Hyperlink"/>
+    <w:basedOn w:val="DefaultParagraphFont"/>
+    <w:uiPriority w:val="99"/>
+    <w:semiHidden/>
+    <w:unhideWhenUsed/>
+    <w:rsid w:val="002A467F"/>
+    <w:rPr>
+      <w:color w:val="0000FF"/>
+      <w:u w:val="single"/>
+    </w:rPr>
+  </w:style>
+</w:styles>
+</file>
+
+<file path=word/stylesWithEffects.xml><?xml version="1.0" encoding="utf-8"?>
+<w:styles xmlns:wpc="http://schemas.microsoft.com/office/word/2010/wordprocessingCanvas" xmlns:mc="http://schemas.openxmlformats.org/markup-compatibility/2006" xmlns:o="urn:schemas-microsoft-com:office:office" xmlns:r="http://schemas.openxmlformats.org/officeDocument/2006/relationships" xmlns:m="http://schemas.openxmlformats.org/officeDocument/2006/math" xmlns:v="urn:schemas-microsoft-com:vml" xmlns:wp14="http://schemas.microsoft.com/office/word/2010/wordprocessingDrawing" xmlns:wp="http://schemas.openxmlformats.org/drawingml/2006/wordprocessingDrawing" xmlns:w10="urn:schemas-microsoft-com:office:word" xmlns:w="http://schemas.openxmlformats.org/wordprocessingml/2006/main" xmlns:w14="http://schemas.microsoft.com/office/word/2010/wordml" xmlns:wpg="http://schemas.microsoft.com/office/word/2010/wordprocessingGroup" xmlns:wpi="http://schemas.microsoft.com/office/word/2010/wordprocessingInk" xmlns:wne="http://schemas.microsoft.com/office/word/2006/wordml" xmlns:wps="http://schemas.microsoft.com/office/word/2010/wordprocessingShape" mc:Ignorable="w14 wp14">
+  <w:docDefaults>
+    <w:rPrDefault>
+      <w:rPr>
+        <w:rFonts w:asciiTheme="minorHAnsi" w:eastAsiaTheme="minorHAnsi" w:hAnsiTheme="minorHAnsi" w:cstheme="minorBidi"/>
+        <w:sz w:val="22"/>
+        <w:szCs w:val="22"/>
+        <w:lang w:val="en-US" w:eastAsia="en-US" w:bidi="ar-SA"/>
+      </w:rPr>
+    </w:rPrDefault>
+    <w:pPrDefault>
+      <w:pPr>
+        <w:spacing w:after="200" w:line="276" w:lineRule="auto"/>
+      </w:pPr>
+    </w:pPrDefault>
+  </w:docDefaults>
+  <w:latentStyles w:defLockedState="0" w:defUIPriority="99" w:defSemiHidden="1" w:defUnhideWhenUsed="1" w:defQFormat="0" w:count="267">
+    <w:lsdException w:name="Normal" w:semiHidden="0" w:uiPriority="0" w:unhideWhenUsed="0" w:qFormat="1"/>
+    <w:lsdException w:name="heading 1" w:semiHidden="0" w:uiPriority="9" w:unhideWhenUsed="0" w:qFormat="1"/>
+    <w:lsdException w:name="heading 2" w:uiPriority="9" w:qFormat="1"/>
+    <w:lsdException w:name="heading 3" w:uiPriority="9" w:qFormat="1"/>
+    <w:lsdException w:name="heading 4" w:uiPriority="9" w:qFormat="1"/>
+    <w:lsdException w:name="heading 5" w:uiPriority="9" w:qFormat="1"/>
+    <w:lsdException w:name="heading 6" w:uiPriority="9" w:qFormat="1"/>
+    <w:lsdException w:name="heading 7" w:uiPriority="9" w:qFormat="1"/>
+    <w:lsdException w:name="heading 8" w:uiPriority="9" w:qFormat="1"/>
+    <w:lsdException w:name="heading 9" w:uiPriority="9" w:qFormat="1"/>
+    <w:lsdException w:name="toc 1" w:uiPriority="39"/>
+    <w:lsdException w:name="toc 2" w:uiPriority="39"/>
+    <w:lsdException w:name="toc 3" w:uiPriority="39"/>
+    <w:lsdException w:name="toc 4" w:uiPriority="39"/>
+    <w:lsdException w:name="toc 5" w:uiPriority="39"/>
+    <w:lsdException w:name="toc 6" w:uiPriority="39"/>
+    <w:lsdException w:name="toc 7" w:uiPriority="39"/>
+    <w:lsdException w:name="toc 8" w:uiPriority="39"/>
+    <w:lsdException w:name="toc 9" w:uiPriority="39"/>
+    <w:lsdException w:name="caption" w:uiPriority="35" w:qFormat="1"/>
+    <w:lsdException w:name="Title" w:semiHidden="0" w:uiPriority="10" w:unhideWhenUsed="0" w:qFormat="1"/>
+    <w:lsdException w:name="Default Paragraph Font" w:uiPriority="1"/>
+    <w:lsdException w:name="Subtitle" w:semiHidden="0" w:uiPriority="11" w:unhideWhenUsed="0" w:qFormat="1"/>
+    <w:lsdException w:name="Strong" w:semiHidden="0" w:uiPriority="22" w:unhideWhenUsed="0" w:qFormat="1"/>
+    <w:lsdException w:name="Emphasis" w:semiHidden="0" w:uiPriority="20" w:unhideWhenUsed="0" w:qFormat="1"/>
+    <w:lsdException w:name="Table Grid" w:uiPriority="59"/>
+    <w:lsdException w:name="Placeholder Text" w:unhideWhenUsed="0"/>
+    <w:lsdException w:name="No Spacing" w:semiHidden="0" w:uiPriority="1" w:unhideWhenUsed="0" w:qFormat="1"/>
+    <w:lsdException w:name="Light Shading" w:semiHidden="0" w:uiPriority="60" w:unhideWhenUsed="0"/>
+    <w:lsdException w:name="Light List" w:semiHidden="0" w:uiPriority="61" w:unhideWhenUsed="0"/>
+    <w:lsdException w:name="Light Grid" w:semiHidden="0" w:uiPriority="62" w:unhideWhenUsed="0"/>
+    <w:lsdException w:name="Medium Shading 1" w:semiHidden="0" w:uiPriority="63" w:unhideWhenUsed="0"/>
+    <w:lsdException w:name="Medium Shading 2" w:semiHidden="0" w:uiPriority="64" w:unhideWhenUsed="0"/>
+    <w:lsdException w:name="Medium List 1" w:semiHidden="0" w:uiPriority="65" w:unhideWhenUsed="0"/>
+    <w:lsdException w:name="Medium List 2" w:semiHidden="0" w:uiPriority="66" w:unhideWhenUsed="0"/>
+    <w:lsdException w:name="Medium Grid 1" w:semiHidden="0" w:uiPriority="67" w:unhideWhenUsed="0"/>
+    <w:lsdException w:name="Medium Grid 2" w:semiHidden="0" w:uiPriority="68" w:unhideWhenUsed="0"/>
+    <w:lsdException w:name="Medium Grid 3" w:semiHidden="0" w:uiPriority="69" w:unhideWhenUsed="0"/>
+    <w:lsdException w:name="Dark List" w:semiHidden="0" w:uiPriority="70" w:unhideWhenUsed="0"/>
+    <w:lsdException w:name="Colorful Shading" w:semiHidden="0" w:uiPriority="71" w:unhideWhenUsed="0"/>
+    <w:lsdException w:name="Colorful List" w:semiHidden="0" w:uiPriority="72" w:unhideWhenUsed="0"/>
+    <w:lsdException w:name="Colorful Grid" w:semiHidden="0" w:uiPriority="73" w:unhideWhenUsed="0"/>
+    <w:lsdException w:name="Light Shading Accent 1" w:semiHidden="0" w:uiPriority="60" w:unhideWhenUsed="0"/>
+    <w:lsdException w:name="Light List Accent 1" w:semiHidden="0" w:uiPriority="61" w:unhideWhenUsed="0"/>
+    <w:lsdException w:name="Light Grid Accent 1" w:semiHidden="0" w:uiPriority="62" w:unhideWhenUsed="0"/>
+    <w:lsdException w:name="Medium Shading 1 Accent 1" w:semiHidden="0" w:uiPriority="63" w:unhideWhenUsed="0"/>
+    <w:lsdException w:name="Medium Shading 2 Accent 1" w:semiHidden="0" w:uiPriority="64" w:unhideWhenUsed="0"/>
+    <w:lsdException w:name="Medium List 1 Accent 1" w:semiHidden="0" w:uiPriority="65" w:unhideWhenUsed="0"/>
+    <w:lsdException w:name="Revision" w:unhideWhenUsed="0"/>
+    <w:lsdException w:name="List Paragraph" w:semiHidden="0" w:uiPriority="34" w:unhideWhenUsed="0" w:qFormat="1"/>
+    <w:lsdException w:name="Quote" w:semiHidden="0" w:uiPriority="29" w:unhideWhenUsed="0" w:qFormat="1"/>
+    <w:lsdException w:name="Intense Quote" w:semiHidden="0" w:uiPriority="30" w:unhideWhenUsed="0" w:qFormat="1"/>
+    <w:lsdException w:name="Medium List 2 Accent 1" w:semiHidden="0" w:uiPriority="66" w:unhideWhenUsed="0"/>
+    <w:lsdException w:name="Medium Grid 1 Accent 1" w:semiHidden="0" w:uiPriority="67" w:unhideWhenUsed="0"/>
+    <w:lsdException w:name="Medium Grid 2 Accent 1" w:semiHidden="0" w:uiPriority="68" w:unhideWhenUsed="0"/>
+    <w:lsdException w:name="Medium Grid 3 Accent 1" w:semiHidden="0" w:uiPriority="69" w:unhideWhenUsed="0"/>
+    <w:lsdException w:name="Dark List Accent 1" w:semiHidden="0" w:uiPriority="70" w:unhideWhenUsed="0"/>
+    <w:lsdException w:name="Colorful Shading Accent 1" w:semiHidden="0" w:uiPriority="71" w:unhideWhenUsed="0"/>
+    <w:lsdException w:name="Colorful List Accent 1" w:semiHidden="0" w:uiPriority="72" w:unhideWhenUsed="0"/>
+    <w:lsdException w:name="Colorful Grid Accent 1" w:semiHidden="0" w:uiPriority="73" w:unhideWhenUsed="0"/>
+    <w:lsdException w:name="Light Shading Accent 2" w:semiHidden="0" w:uiPriority="60" w:unhideWhenUsed="0"/>
+    <w:lsdException w:name="Light List Accent 2" w:semiHidden="0" w:uiPriority="61" w:unhideWhenUsed="0"/>
+    <w:lsdException w:name="Light Grid Accent 2" w:semiHidden="0" w:uiPriority="62" w:unhideWhenUsed="0"/>
+    <w:lsdException w:name="Medium Shading 1 Accent 2" w:semiHidden="0" w:uiPriority="63" w:unhideWhenUsed="0"/>
+    <w:lsdException w:name="Medium Shading 2 Accent 2" w:semiHidden="0" w:uiPriority="64" w:unhideWhenUsed="0"/>
+    <w:lsdException w:name="Medium List 1 Accent 2" w:semiHidden="0" w:uiPriority="65" w:unhideWhenUsed="0"/>
+    <w:lsdException w:name="Medium List 2 Accent 2" w:semiHidden="0" w:uiPriority="66" w:unhideWhenUsed="0"/>
+    <w:lsdException w:name="Medium Grid 1 Accent 2" w:semiHidden="0" w:uiPriority="67" w:unhideWhenUsed="0"/>
+    <w:lsdException w:name="Medium Grid 2 Accent 2" w:semiHidden="0" w:uiPriority="68" w:unhideWhenUsed="0"/>
+    <w:lsdException w:name="Medium Grid 3 Accent 2" w:semiHidden="0" w:uiPriority="69" w:unhideWhenUsed="0"/>
+    <w:lsdException w:name="Dark List Accent 2" w:semiHidden="0" w:uiPriority="70" w:unhideWhenUsed="0"/>
+    <w:lsdException w:name="Colorful Shading Accent 2" w:semiHidden="0" w:uiPriority="71" w:unhideWhenUsed="0"/>
+    <w:lsdException w:name="Colorful List Accent 2" w:semiHidden="0" w:uiPriority="72" w:unhideWhenUsed="0"/>
+    <w:lsdException w:name="Colorful Grid Accent 2" w:semiHidden="0" w:uiPriority="73" w:unhideWhenUsed="0"/>
+    <w:lsdException w:name="Light Shading Accent 3" w:semiHidden="0" w:uiPriority="60" w:unhideWhenUsed="0"/>
+    <w:lsdException w:name="Light List Accent 3" w:semiHidden="0" w:uiPriority="61" w:unhideWhenUsed="0"/>
+    <w:lsdException w:name="Light Grid Accent 3" w:semiHidden="0" w:uiPriority="62" w:unhideWhenUsed="0"/>
+    <w:lsdException w:name="Medium Shading 1 Accent 3" w:semiHidden="0" w:uiPriority="63" w:unhideWhenUsed="0"/>
+    <w:lsdException w:name="Medium Shading 2 Accent 3" w:semiHidden="0" w:uiPriority="64" w:unhideWhenUsed="0"/>
+    <w:lsdException w:name="Medium List 1 Accent 3" w:semiHidden="0" w:uiPriority="65" w:unhideWhenUsed="0"/>
+    <w:lsdException w:name="Medium List 2 Accent 3" w:semiHidden="0" w:uiPriority="66" w:unhideWhenUsed="0"/>
+    <w:lsdException w:name="Medium Grid 1 Accent 3" w:semiHidden="0" w:uiPriority="67" w:unhideWhenUsed="0"/>
+    <w:lsdException w:name="Medium Grid 2 Accent 3" w:semiHidden="0" w:uiPriority="68" w:unhideWhenUsed="0"/>
+    <w:lsdException w:name="Medium Grid 3 Accent 3" w:semiHidden="0" w:uiPriority="69" w:unhideWhenUsed="0"/>
+    <w:lsdException w:name="Dark List Accent 3" w:semiHidden="0" w:uiPriority="70" w:unhideWhenUsed="0"/>
+    <w:lsdException w:name="Colorful Shading Accent 3" w:semiHidden="0" w:uiPriority="71" w:unhideWhenUsed="0"/>
+    <w:lsdException w:name="Colorful List Accent 3" w:semiHidden="0" w:uiPriority="72" w:unhideWhenUsed="0"/>
+    <w:lsdException w:name="Colorful Grid Accent 3" w:semiHidden="0" w:uiPriority="73" w:unhideWhenUsed="0"/>
+    <w:lsdException w:name="Light Shading Accent 4" w:semiHidden="0" w:uiPriority="60" w:unhideWhenUsed="0"/>
+    <w:lsdException w:name="Light List Accent 4" w:semiHidden="0" w:uiPriority="61" w:unhideWhenUsed="0"/>
+    <w:lsdException w:name="Light Grid Accent 4" w:semiHidden="0" w:uiPriority="62" w:unhideWhenUsed="0"/>
+    <w:lsdException w:name="Medium Shading 1 Accent 4" w:semiHidden="0" w:uiPriority="63" w:unhideWhenUsed="0"/>
+    <w:lsdException w:name="Medium Shading 2 Accent 4" w:semiHidden="0" w:uiPriority="64" w:unhideWhenUsed="0"/>
+    <w:lsdException w:name="Medium List 1 Accent 4" w:semiHidden="0" w:uiPriority="65" w:unhideWhenUsed="0"/>
+    <w:lsdException w:name="Medium List 2 Accent 4" w:semiHidden="0" w:uiPriority="66" w:unhideWhenUsed="0"/>
+    <w:lsdException w:name="Medium Grid 1 Accent 4" w:semiHidden="0" w:uiPriority="67" w:unhideWhenUsed="0"/>
+    <w:lsdException w:name="Medium Grid 2 Accent 4" w:semiHidden="0" w:uiPriority="68" w:unhideWhenUsed="0"/>
+    <w:lsdException w:name="Medium Grid 3 Accent 4" w:semiHidden="0" w:uiPriority="69" w:unhideWhenUsed="0"/>
+    <w:lsdException w:name="Dark List Accent 4" w:semiHidden="0" w:uiPriority="70" w:unhideWhenUsed="0"/>
+    <w:lsdException w:name="Colorful Shading Accent 4" w:semiHidden="0" w:uiPriority="71" w:unhideWhenUsed="0"/>
+    <w:lsdException w:name="Colorful List Accent 4" w:semiHidden="0" w:uiPriority="72" w:unhideWhenUsed="0"/>
+    <w:lsdException w:name="Colorful Grid Accent 4" w:semiHidden="0" w:uiPriority="73" w:unhideWhenUsed="0"/>
+    <w:lsdException w:name="Light Shading Accent 5" w:semiHidden="0" w:uiPriority="60" w:unhideWhenUsed="0"/>
+    <w:lsdException w:name="Light List Accent 5" w:semiHidden="0" w:uiPriority="61" w:unhideWhenUsed="0"/>
+    <w:lsdException w:name="Light Grid Accent 5" w:semiHidden="0" w:uiPriority="62" w:unhideWhenUsed="0"/>
+    <w:lsdException w:name="Medium Shading 1 Accent 5" w:semiHidden="0" w:uiPriority="63" w:unhideWhenUsed="0"/>
+    <w:lsdException w:name="Medium Shading 2 Accent 5" w:semiHidden="0" w:uiPriority="64" w:unhideWhenUsed="0"/>
+    <w:lsdException w:name="Medium List 1 Accent 5" w:semiHidden="0" w:uiPriority="65" w:unhideWhenUsed="0"/>
+    <w:lsdException w:name="Medium List 2 Accent 5" w:semiHidden="0" w:uiPriority="66" w:unhideWhenUsed="0"/>
+    <w:lsdException w:name="Medium Grid 1 Accent 5" w:semiHidden="0" w:uiPriority="67" w:unhideWhenUsed="0"/>
+    <w:lsdException w:name="Medium Grid 2 Accent 5" w:semiHidden="0" w:uiPriority="68" w:unhideWhenUsed="0"/>
+    <w:lsdException w:name="Medium Grid 3 Accent 5" w:semiHidden="0" w:uiPriority="69" w:unhideWhenUsed="0"/>
+    <w:lsdException w:name="Dark List Accent 5" w:semiHidden="0" w:uiPriority="70" w:unhideWhenUsed="0"/>
+    <w:lsdException w:name="Colorful Shading Accent 5" w:semiHidden="0" w:uiPriority="71" w:unhideWhenUsed="0"/>
+    <w:lsdException w:name="Colorful List Accent 5" w:semiHidden="0" w:uiPriority="72" w:unhideWhenUsed="0"/>
+    <w:lsdException w:name="Colorful Grid Accent 5" w:semiHidden="0" w:uiPriority="73" w:unhideWhenUsed="0"/>
+    <w:lsdException w:name="Light Shading Accent 6" w:semiHidden="0" w:uiPriority="60" w:unhideWhenUsed="0"/>
+    <w:lsdException w:name="Light List Accent 6" w:semiHidden="0" w:uiPriority="61" w:unhideWhenUsed="0"/>
+    <w:lsdException w:name="Light Grid Accent 6" w:semiHidden="0" w:uiPriority="62" w:unhideWhenUsed="0"/>
+    <w:lsdException w:name="Medium Shading 1 Accent 6" w:semiHidden="0" w:uiPriority="63" w:unhideWhenUsed="0"/>
+    <w:lsdException w:name="Medium Shading 2 Accent 6" w:semiHidden="0" w:uiPriority="64" w:unhideWhenUsed="0"/>
+    <w:lsdException w:name="Medium List 1 Accent 6" w:semiHidden="0" w:uiPriority="65" w:unhideWhenUsed="0"/>
+    <w:lsdException w:name="Medium List 2 Accent 6" w:semiHidden="0" w:uiPriority="66" w:unhideWhenUsed="0"/>
+    <w:lsdException w:name="Medium Grid 1 Accent 6" w:semiHidden="0" w:uiPriority="67" w:unhideWhenUsed="0"/>
+    <w:lsdException w:name="Medium Grid 2 Accent 6" w:semiHidden="0" w:uiPriority="68" w:unhideWhenUsed="0"/>
+    <w:lsdException w:name="Medium Grid 3 Accent 6" w:semiHidden="0" w:uiPriority="69" w:unhideWhenUsed="0"/>
+    <w:lsdException w:name="Dark List Accent 6" w:semiHidden="0" w:uiPriority="70" w:unhideWhenUsed="0"/>
+    <w:lsdException w:name="Colorful Shading Accent 6" w:semiHidden="0" w:uiPriority="71" w:unhideWhenUsed="0"/>
+    <w:lsdException w:name="Colorful List Accent 6" w:semiHidden="0" w:uiPriority="72" w:unhideWhenUsed="0"/>
+    <w:lsdException w:name="Colorful Grid Accent 6" w:semiHidden="0" w:uiPriority="73" w:unhideWhenUsed="0"/>
+    <w:lsdException w:name="Subtle Emphasis" w:semiHidden="0" w:uiPriority="19" w:unhideWhenUsed="0" w:qFormat="1"/>
+    <w:lsdException w:name="Intense Emphasis" w:semiHidden="0" w:uiPriority="21" w:unhideWhenUsed="0" w:qFormat="1"/>
+    <w:lsdException w:name="Subtle Reference" w:semiHidden="0" w:uiPriority="31" w:unhideWhenUsed="0" w:qFormat="1"/>
+    <w:lsdException w:name="Intense Reference" w:semiHidden="0" w:uiPriority="32" w:unhideWhenUsed="0" w:qFormat="1"/>
+    <w:lsdException w:name="Book Title" w:semiHidden="0" w:uiPriority="33" w:unhideWhenUsed="0" w:qFormat="1"/>
+    <w:lsdException w:name="Bibliography" w:uiPriority="37"/>
+    <w:lsdException w:name="TOC Heading" w:uiPriority="39" w:qFormat="1"/>
   </w:latentStyles>
   <w:style w:type="paragraph" w:default="1" w:styleId="Normal">
     <w:name w:val="Normal"/>

</xml_diff>